<commit_message>
E5.3.4 - Pantalla de Historial de Búsquedas Realizadas
Diseño la pantalla de historial de búsquedas realizadas, respetando el
layout definido.
</commit_message>
<xml_diff>
--- a/TP Integrador DDS 2016.docx
+++ b/TP Integrador DDS 2016.docx
@@ -1,6 +1,6 @@
 
 <file path=word/document.xml><?xml version="1.0" encoding="utf-8"?>
-<w:document xmlns:wpc="http://schemas.microsoft.com/office/word/2010/wordprocessingCanvas" xmlns:mc="http://schemas.openxmlformats.org/markup-compatibility/2006" xmlns:o="urn:schemas-microsoft-com:office:office" xmlns:r="http://schemas.openxmlformats.org/officeDocument/2006/relationships" xmlns:m="http://schemas.openxmlformats.org/officeDocument/2006/math" xmlns:v="urn:schemas-microsoft-com:vml" xmlns:wp14="http://schemas.microsoft.com/office/word/2010/wordprocessingDrawing" xmlns:wp="http://schemas.openxmlformats.org/drawingml/2006/wordprocessingDrawing" xmlns:w10="urn:schemas-microsoft-com:office:word" xmlns:w="http://schemas.openxmlformats.org/wordprocessingml/2006/main" xmlns:w14="http://schemas.microsoft.com/office/word/2010/wordml" xmlns:w15="http://schemas.microsoft.com/office/word/2012/wordml" xmlns:wpg="http://schemas.microsoft.com/office/word/2010/wordprocessingGroup" xmlns:wpi="http://schemas.microsoft.com/office/word/2010/wordprocessingInk" xmlns:wne="http://schemas.microsoft.com/office/word/2006/wordml" xmlns:wps="http://schemas.microsoft.com/office/word/2010/wordprocessingShape" mc:Ignorable="w14 w15 wp14">
+<w:document xmlns:wpc="http://schemas.microsoft.com/office/word/2010/wordprocessingCanvas" xmlns:cx="http://schemas.microsoft.com/office/drawing/2014/chartex" xmlns:cx1="http://schemas.microsoft.com/office/drawing/2015/9/8/chartex" xmlns:cx2="http://schemas.microsoft.com/office/drawing/2015/10/21/chartex" xmlns:mc="http://schemas.openxmlformats.org/markup-compatibility/2006" xmlns:o="urn:schemas-microsoft-com:office:office" xmlns:r="http://schemas.openxmlformats.org/officeDocument/2006/relationships" xmlns:m="http://schemas.openxmlformats.org/officeDocument/2006/math" xmlns:v="urn:schemas-microsoft-com:vml" xmlns:wp14="http://schemas.microsoft.com/office/word/2010/wordprocessingDrawing" xmlns:wp="http://schemas.openxmlformats.org/drawingml/2006/wordprocessingDrawing" xmlns:w10="urn:schemas-microsoft-com:office:word" xmlns:w="http://schemas.openxmlformats.org/wordprocessingml/2006/main" xmlns:w14="http://schemas.microsoft.com/office/word/2010/wordml" xmlns:w15="http://schemas.microsoft.com/office/word/2012/wordml" xmlns:w16se="http://schemas.microsoft.com/office/word/2015/wordml/symex" xmlns:wpg="http://schemas.microsoft.com/office/word/2010/wordprocessingGroup" xmlns:wpi="http://schemas.microsoft.com/office/word/2010/wordprocessingInk" xmlns:wne="http://schemas.microsoft.com/office/word/2006/wordml" xmlns:wps="http://schemas.microsoft.com/office/word/2010/wordprocessingShape" mc:Ignorable="w14 w15 w16se wp14">
   <w:body>
     <w:tbl>
       <w:tblPr>
@@ -37,7 +37,7 @@
           </w:tcPr>
           <w:p>
             <w:pPr>
-              <w:pStyle w:val="Sinespaciado"/>
+              <w:pStyle w:val="NoSpacing"/>
               <w:rPr>
                 <w:rFonts w:ascii="Cambria" w:hAnsi="Cambria"/>
                 <w:b/>
@@ -73,12 +73,12 @@
           </w:tcPr>
           <w:p>
             <w:pPr>
-              <w:pStyle w:val="Sinespaciado"/>
+              <w:pStyle w:val="NoSpacing"/>
             </w:pPr>
           </w:p>
           <w:p>
             <w:pPr>
-              <w:pStyle w:val="Sinespaciado"/>
+              <w:pStyle w:val="NoSpacing"/>
               <w:rPr>
                 <w:color w:val="76923C"/>
               </w:rPr>
@@ -113,7 +113,7 @@
           </w:tcPr>
           <w:p>
             <w:pPr>
-              <w:pStyle w:val="Sinespaciado"/>
+              <w:pStyle w:val="NoSpacing"/>
               <w:rPr>
                 <w:b/>
                 <w:bCs/>
@@ -142,7 +142,7 @@
           </w:tcPr>
           <w:p>
             <w:pPr>
-              <w:pStyle w:val="Sinespaciado"/>
+              <w:pStyle w:val="NoSpacing"/>
               <w:rPr>
                 <w:b/>
                 <w:sz w:val="30"/>
@@ -160,7 +160,7 @@
           </w:p>
           <w:p>
             <w:pPr>
-              <w:pStyle w:val="Sinespaciado"/>
+              <w:pStyle w:val="NoSpacing"/>
               <w:rPr>
                 <w:b/>
                 <w:sz w:val="30"/>
@@ -170,7 +170,7 @@
           </w:p>
           <w:p>
             <w:pPr>
-              <w:pStyle w:val="Sinespaciado"/>
+              <w:pStyle w:val="NoSpacing"/>
               <w:rPr>
                 <w:b/>
                 <w:sz w:val="30"/>
@@ -180,7 +180,7 @@
           </w:p>
           <w:p>
             <w:pPr>
-              <w:pStyle w:val="Sinespaciado"/>
+              <w:pStyle w:val="NoSpacing"/>
               <w:rPr>
                 <w:b/>
                 <w:sz w:val="30"/>
@@ -198,7 +198,7 @@
           </w:p>
           <w:p>
             <w:pPr>
-              <w:pStyle w:val="Sinespaciado"/>
+              <w:pStyle w:val="NoSpacing"/>
               <w:rPr>
                 <w:b/>
                 <w:sz w:val="30"/>
@@ -256,7 +256,7 @@
           </w:p>
           <w:p>
             <w:pPr>
-              <w:pStyle w:val="Sinespaciado"/>
+              <w:pStyle w:val="NoSpacing"/>
               <w:rPr>
                 <w:color w:val="808080"/>
                 <w:sz w:val="30"/>
@@ -269,7 +269,7 @@
     </w:tbl>
     <w:p>
       <w:pPr>
-        <w:pStyle w:val="TtulodeTDC"/>
+        <w:pStyle w:val="TOCHeading"/>
         <w:rPr>
           <w:lang w:val="es-ES"/>
         </w:rPr>
@@ -292,7 +292,7 @@
     </w:p>
     <w:p>
       <w:pPr>
-        <w:pStyle w:val="Ttulo1"/>
+        <w:pStyle w:val="Heading1"/>
       </w:pPr>
       <w:bookmarkStart w:id="0" w:name="_Toc458210103"/>
       <w:r>
@@ -307,12 +307,10 @@
           <w:lang w:val="pt-BR"/>
         </w:rPr>
       </w:pPr>
-      <w:bookmarkStart w:id="1" w:name="_GoBack"/>
-      <w:bookmarkEnd w:id="1"/>
-    </w:p>
-    <w:p>
-      <w:pPr>
-        <w:pStyle w:val="TDC1"/>
+    </w:p>
+    <w:p>
+      <w:pPr>
+        <w:pStyle w:val="TOC1"/>
         <w:tabs>
           <w:tab w:val="right" w:leader="dot" w:pos="9709"/>
         </w:tabs>
@@ -350,7 +348,7 @@
       <w:hyperlink w:anchor="_Toc458210103" w:history="1">
         <w:r>
           <w:rPr>
-            <w:rStyle w:val="Hipervnculo"/>
+            <w:rStyle w:val="Hyperlink"/>
             <w:rFonts w:asciiTheme="minorHAnsi" w:hAnsiTheme="minorHAnsi"/>
             <w:noProof/>
             <w:sz w:val="22"/>
@@ -431,7 +429,7 @@
     </w:p>
     <w:p>
       <w:pPr>
-        <w:pStyle w:val="TDC1"/>
+        <w:pStyle w:val="TOC1"/>
         <w:tabs>
           <w:tab w:val="right" w:leader="dot" w:pos="9709"/>
         </w:tabs>
@@ -445,7 +443,7 @@
       <w:hyperlink w:anchor="_Toc458210104" w:history="1">
         <w:r>
           <w:rPr>
-            <w:rStyle w:val="Hipervnculo"/>
+            <w:rStyle w:val="Hyperlink"/>
             <w:rFonts w:asciiTheme="minorHAnsi" w:hAnsiTheme="minorHAnsi"/>
             <w:noProof/>
             <w:sz w:val="22"/>
@@ -526,7 +524,7 @@
     </w:p>
     <w:p>
       <w:pPr>
-        <w:pStyle w:val="TDC1"/>
+        <w:pStyle w:val="TOC1"/>
         <w:tabs>
           <w:tab w:val="right" w:leader="dot" w:pos="9709"/>
         </w:tabs>
@@ -540,7 +538,7 @@
       <w:hyperlink w:anchor="_Toc458210105" w:history="1">
         <w:r>
           <w:rPr>
-            <w:rStyle w:val="Hipervnculo"/>
+            <w:rStyle w:val="Hyperlink"/>
             <w:rFonts w:asciiTheme="minorHAnsi" w:hAnsiTheme="minorHAnsi"/>
             <w:noProof/>
             <w:sz w:val="22"/>
@@ -621,7 +619,7 @@
     </w:p>
     <w:p>
       <w:pPr>
-        <w:pStyle w:val="TDC1"/>
+        <w:pStyle w:val="TOC1"/>
         <w:tabs>
           <w:tab w:val="right" w:leader="dot" w:pos="9709"/>
         </w:tabs>
@@ -635,7 +633,7 @@
       <w:hyperlink w:anchor="_Toc458210106" w:history="1">
         <w:r>
           <w:rPr>
-            <w:rStyle w:val="Hipervnculo"/>
+            <w:rStyle w:val="Hyperlink"/>
             <w:rFonts w:asciiTheme="minorHAnsi" w:hAnsiTheme="minorHAnsi"/>
             <w:noProof/>
             <w:sz w:val="22"/>
@@ -716,7 +714,7 @@
     </w:p>
     <w:p>
       <w:pPr>
-        <w:pStyle w:val="TDC1"/>
+        <w:pStyle w:val="TOC1"/>
         <w:tabs>
           <w:tab w:val="right" w:leader="dot" w:pos="9709"/>
         </w:tabs>
@@ -730,7 +728,7 @@
       <w:hyperlink w:anchor="_Toc458210107" w:history="1">
         <w:r>
           <w:rPr>
-            <w:rStyle w:val="Hipervnculo"/>
+            <w:rStyle w:val="Hyperlink"/>
             <w:rFonts w:asciiTheme="minorHAnsi" w:hAnsiTheme="minorHAnsi"/>
             <w:noProof/>
             <w:sz w:val="22"/>
@@ -811,7 +809,7 @@
     </w:p>
     <w:p>
       <w:pPr>
-        <w:pStyle w:val="TDC1"/>
+        <w:pStyle w:val="TOC1"/>
         <w:tabs>
           <w:tab w:val="right" w:leader="dot" w:pos="9709"/>
         </w:tabs>
@@ -825,7 +823,7 @@
       <w:hyperlink w:anchor="_Toc458210108" w:history="1">
         <w:r>
           <w:rPr>
-            <w:rStyle w:val="Hipervnculo"/>
+            <w:rStyle w:val="Hyperlink"/>
             <w:rFonts w:asciiTheme="minorHAnsi" w:hAnsiTheme="minorHAnsi"/>
             <w:noProof/>
             <w:sz w:val="22"/>
@@ -906,7 +904,7 @@
     </w:p>
     <w:p>
       <w:pPr>
-        <w:pStyle w:val="TDC1"/>
+        <w:pStyle w:val="TOC1"/>
         <w:tabs>
           <w:tab w:val="right" w:leader="dot" w:pos="9709"/>
         </w:tabs>
@@ -920,7 +918,7 @@
       <w:hyperlink w:anchor="_Toc458210109" w:history="1">
         <w:r>
           <w:rPr>
-            <w:rStyle w:val="Hipervnculo"/>
+            <w:rStyle w:val="Hyperlink"/>
             <w:rFonts w:asciiTheme="minorHAnsi" w:hAnsiTheme="minorHAnsi"/>
             <w:noProof/>
             <w:sz w:val="22"/>
@@ -1001,7 +999,7 @@
     </w:p>
     <w:p>
       <w:pPr>
-        <w:pStyle w:val="TDC1"/>
+        <w:pStyle w:val="TOC1"/>
         <w:tabs>
           <w:tab w:val="right" w:leader="dot" w:pos="9709"/>
         </w:tabs>
@@ -1015,7 +1013,7 @@
       <w:hyperlink w:anchor="_Toc458210110" w:history="1">
         <w:r>
           <w:rPr>
-            <w:rStyle w:val="Hipervnculo"/>
+            <w:rStyle w:val="Hyperlink"/>
             <w:rFonts w:asciiTheme="minorHAnsi" w:hAnsiTheme="minorHAnsi"/>
             <w:noProof/>
             <w:sz w:val="22"/>
@@ -1096,7 +1094,7 @@
     </w:p>
     <w:p>
       <w:pPr>
-        <w:pStyle w:val="TDC3"/>
+        <w:pStyle w:val="TOC3"/>
         <w:tabs>
           <w:tab w:val="right" w:leader="dot" w:pos="9709"/>
         </w:tabs>
@@ -1110,7 +1108,7 @@
       <w:hyperlink w:anchor="_Toc458210111" w:history="1">
         <w:r>
           <w:rPr>
-            <w:rStyle w:val="Hipervnculo"/>
+            <w:rStyle w:val="Hyperlink"/>
             <w:rFonts w:asciiTheme="minorHAnsi" w:hAnsiTheme="minorHAnsi"/>
             <w:noProof/>
             <w:sz w:val="22"/>
@@ -1191,7 +1189,7 @@
     </w:p>
     <w:p>
       <w:pPr>
-        <w:pStyle w:val="TDC3"/>
+        <w:pStyle w:val="TOC3"/>
         <w:tabs>
           <w:tab w:val="right" w:leader="dot" w:pos="9709"/>
         </w:tabs>
@@ -1205,7 +1203,7 @@
       <w:hyperlink w:anchor="_Toc458210112" w:history="1">
         <w:r>
           <w:rPr>
-            <w:rStyle w:val="Hipervnculo"/>
+            <w:rStyle w:val="Hyperlink"/>
             <w:rFonts w:asciiTheme="minorHAnsi" w:hAnsiTheme="minorHAnsi"/>
             <w:noProof/>
             <w:sz w:val="22"/>
@@ -1286,7 +1284,7 @@
     </w:p>
     <w:p>
       <w:pPr>
-        <w:pStyle w:val="TDC3"/>
+        <w:pStyle w:val="TOC3"/>
         <w:tabs>
           <w:tab w:val="right" w:leader="dot" w:pos="9709"/>
         </w:tabs>
@@ -1300,7 +1298,7 @@
       <w:hyperlink w:anchor="_Toc458210113" w:history="1">
         <w:r>
           <w:rPr>
-            <w:rStyle w:val="Hipervnculo"/>
+            <w:rStyle w:val="Hyperlink"/>
             <w:rFonts w:asciiTheme="minorHAnsi" w:hAnsiTheme="minorHAnsi"/>
             <w:noProof/>
             <w:sz w:val="22"/>
@@ -1381,7 +1379,7 @@
     </w:p>
     <w:p>
       <w:pPr>
-        <w:pStyle w:val="TDC3"/>
+        <w:pStyle w:val="TOC3"/>
         <w:tabs>
           <w:tab w:val="right" w:leader="dot" w:pos="9709"/>
         </w:tabs>
@@ -1395,7 +1393,7 @@
       <w:hyperlink w:anchor="_Toc458210114" w:history="1">
         <w:r>
           <w:rPr>
-            <w:rStyle w:val="Hipervnculo"/>
+            <w:rStyle w:val="Hyperlink"/>
             <w:rFonts w:asciiTheme="minorHAnsi" w:hAnsiTheme="minorHAnsi"/>
             <w:noProof/>
             <w:sz w:val="22"/>
@@ -1476,7 +1474,7 @@
     </w:p>
     <w:p>
       <w:pPr>
-        <w:pStyle w:val="TDC1"/>
+        <w:pStyle w:val="TOC1"/>
         <w:tabs>
           <w:tab w:val="right" w:leader="dot" w:pos="9709"/>
         </w:tabs>
@@ -1490,7 +1488,7 @@
       <w:hyperlink w:anchor="_Toc458210115" w:history="1">
         <w:r>
           <w:rPr>
-            <w:rStyle w:val="Hipervnculo"/>
+            <w:rStyle w:val="Hyperlink"/>
             <w:rFonts w:asciiTheme="minorHAnsi" w:hAnsiTheme="minorHAnsi"/>
             <w:noProof/>
             <w:sz w:val="22"/>
@@ -1571,7 +1569,7 @@
     </w:p>
     <w:p>
       <w:pPr>
-        <w:pStyle w:val="TDC3"/>
+        <w:pStyle w:val="TOC3"/>
         <w:tabs>
           <w:tab w:val="right" w:leader="dot" w:pos="9709"/>
         </w:tabs>
@@ -1585,7 +1583,7 @@
       <w:hyperlink w:anchor="_Toc458210116" w:history="1">
         <w:r>
           <w:rPr>
-            <w:rStyle w:val="Hipervnculo"/>
+            <w:rStyle w:val="Hyperlink"/>
             <w:rFonts w:asciiTheme="minorHAnsi" w:hAnsiTheme="minorHAnsi"/>
             <w:noProof/>
             <w:sz w:val="22"/>
@@ -1666,7 +1664,7 @@
     </w:p>
     <w:p>
       <w:pPr>
-        <w:pStyle w:val="TDC3"/>
+        <w:pStyle w:val="TOC3"/>
         <w:tabs>
           <w:tab w:val="right" w:leader="dot" w:pos="9709"/>
         </w:tabs>
@@ -1680,7 +1678,7 @@
       <w:hyperlink w:anchor="_Toc458210117" w:history="1">
         <w:r>
           <w:rPr>
-            <w:rStyle w:val="Hipervnculo"/>
+            <w:rStyle w:val="Hyperlink"/>
             <w:rFonts w:asciiTheme="minorHAnsi" w:hAnsiTheme="minorHAnsi"/>
             <w:noProof/>
             <w:sz w:val="22"/>
@@ -1761,7 +1759,7 @@
     </w:p>
     <w:p>
       <w:pPr>
-        <w:pStyle w:val="TDC3"/>
+        <w:pStyle w:val="TOC3"/>
         <w:tabs>
           <w:tab w:val="right" w:leader="dot" w:pos="9709"/>
         </w:tabs>
@@ -1775,7 +1773,7 @@
       <w:hyperlink w:anchor="_Toc458210118" w:history="1">
         <w:r>
           <w:rPr>
-            <w:rStyle w:val="Hipervnculo"/>
+            <w:rStyle w:val="Hyperlink"/>
             <w:rFonts w:asciiTheme="minorHAnsi" w:hAnsiTheme="minorHAnsi"/>
             <w:noProof/>
             <w:sz w:val="22"/>
@@ -1856,7 +1854,7 @@
     </w:p>
     <w:p>
       <w:pPr>
-        <w:pStyle w:val="TDC1"/>
+        <w:pStyle w:val="TOC1"/>
         <w:tabs>
           <w:tab w:val="right" w:leader="dot" w:pos="9709"/>
         </w:tabs>
@@ -1870,7 +1868,7 @@
       <w:hyperlink w:anchor="_Toc458210119" w:history="1">
         <w:r>
           <w:rPr>
-            <w:rStyle w:val="Hipervnculo"/>
+            <w:rStyle w:val="Hyperlink"/>
             <w:rFonts w:asciiTheme="minorHAnsi" w:hAnsiTheme="minorHAnsi"/>
             <w:noProof/>
             <w:sz w:val="22"/>
@@ -1951,7 +1949,7 @@
     </w:p>
     <w:p>
       <w:pPr>
-        <w:pStyle w:val="TDC1"/>
+        <w:pStyle w:val="TOC1"/>
         <w:tabs>
           <w:tab w:val="right" w:leader="dot" w:pos="9709"/>
         </w:tabs>
@@ -1965,7 +1963,7 @@
       <w:hyperlink w:anchor="_Toc458210120" w:history="1">
         <w:r>
           <w:rPr>
-            <w:rStyle w:val="Hipervnculo"/>
+            <w:rStyle w:val="Hyperlink"/>
             <w:rFonts w:asciiTheme="minorHAnsi" w:hAnsiTheme="minorHAnsi"/>
             <w:noProof/>
             <w:sz w:val="22"/>
@@ -2046,7 +2044,7 @@
     </w:p>
     <w:p>
       <w:pPr>
-        <w:pStyle w:val="TDC3"/>
+        <w:pStyle w:val="TOC3"/>
         <w:tabs>
           <w:tab w:val="right" w:leader="dot" w:pos="9709"/>
         </w:tabs>
@@ -2060,7 +2058,7 @@
       <w:hyperlink w:anchor="_Toc458210121" w:history="1">
         <w:r>
           <w:rPr>
-            <w:rStyle w:val="Hipervnculo"/>
+            <w:rStyle w:val="Hyperlink"/>
             <w:rFonts w:asciiTheme="minorHAnsi" w:hAnsiTheme="minorHAnsi"/>
             <w:noProof/>
             <w:sz w:val="22"/>
@@ -2141,7 +2139,7 @@
     </w:p>
     <w:p>
       <w:pPr>
-        <w:pStyle w:val="TDC3"/>
+        <w:pStyle w:val="TOC3"/>
         <w:tabs>
           <w:tab w:val="right" w:leader="dot" w:pos="9709"/>
         </w:tabs>
@@ -2155,7 +2153,7 @@
       <w:hyperlink w:anchor="_Toc458210122" w:history="1">
         <w:r>
           <w:rPr>
-            <w:rStyle w:val="Hipervnculo"/>
+            <w:rStyle w:val="Hyperlink"/>
             <w:rFonts w:asciiTheme="minorHAnsi" w:hAnsiTheme="minorHAnsi"/>
             <w:noProof/>
             <w:sz w:val="22"/>
@@ -2236,7 +2234,7 @@
     </w:p>
     <w:p>
       <w:pPr>
-        <w:pStyle w:val="TDC3"/>
+        <w:pStyle w:val="TOC3"/>
         <w:tabs>
           <w:tab w:val="right" w:leader="dot" w:pos="9709"/>
         </w:tabs>
@@ -2250,7 +2248,7 @@
       <w:hyperlink w:anchor="_Toc458210123" w:history="1">
         <w:r>
           <w:rPr>
-            <w:rStyle w:val="Hipervnculo"/>
+            <w:rStyle w:val="Hyperlink"/>
             <w:rFonts w:asciiTheme="minorHAnsi" w:hAnsiTheme="minorHAnsi"/>
             <w:noProof/>
             <w:sz w:val="22"/>
@@ -2331,7 +2329,7 @@
     </w:p>
     <w:p>
       <w:pPr>
-        <w:pStyle w:val="TDC3"/>
+        <w:pStyle w:val="TOC3"/>
         <w:tabs>
           <w:tab w:val="right" w:leader="dot" w:pos="9709"/>
         </w:tabs>
@@ -2345,7 +2343,7 @@
       <w:hyperlink w:anchor="_Toc458210124" w:history="1">
         <w:r>
           <w:rPr>
-            <w:rStyle w:val="Hipervnculo"/>
+            <w:rStyle w:val="Hyperlink"/>
             <w:rFonts w:asciiTheme="minorHAnsi" w:hAnsiTheme="minorHAnsi"/>
             <w:noProof/>
             <w:sz w:val="22"/>
@@ -2426,7 +2424,7 @@
     </w:p>
     <w:p>
       <w:pPr>
-        <w:pStyle w:val="TDC3"/>
+        <w:pStyle w:val="TOC3"/>
         <w:tabs>
           <w:tab w:val="right" w:leader="dot" w:pos="9709"/>
         </w:tabs>
@@ -2440,7 +2438,7 @@
       <w:hyperlink w:anchor="_Toc458210125" w:history="1">
         <w:r>
           <w:rPr>
-            <w:rStyle w:val="Hipervnculo"/>
+            <w:rStyle w:val="Hyperlink"/>
             <w:rFonts w:asciiTheme="minorHAnsi" w:hAnsiTheme="minorHAnsi"/>
             <w:noProof/>
             <w:sz w:val="22"/>
@@ -2521,7 +2519,7 @@
     </w:p>
     <w:p>
       <w:pPr>
-        <w:pStyle w:val="TDC1"/>
+        <w:pStyle w:val="TOC1"/>
         <w:tabs>
           <w:tab w:val="right" w:leader="dot" w:pos="9709"/>
         </w:tabs>
@@ -2535,7 +2533,7 @@
       <w:hyperlink w:anchor="_Toc458210126" w:history="1">
         <w:r>
           <w:rPr>
-            <w:rStyle w:val="Hipervnculo"/>
+            <w:rStyle w:val="Hyperlink"/>
             <w:rFonts w:asciiTheme="minorHAnsi" w:hAnsiTheme="minorHAnsi"/>
             <w:noProof/>
             <w:sz w:val="22"/>
@@ -2616,7 +2614,7 @@
     </w:p>
     <w:p>
       <w:pPr>
-        <w:pStyle w:val="TDC3"/>
+        <w:pStyle w:val="TOC3"/>
         <w:tabs>
           <w:tab w:val="right" w:leader="dot" w:pos="9709"/>
         </w:tabs>
@@ -2630,7 +2628,7 @@
       <w:hyperlink w:anchor="_Toc458210127" w:history="1">
         <w:r>
           <w:rPr>
-            <w:rStyle w:val="Hipervnculo"/>
+            <w:rStyle w:val="Hyperlink"/>
             <w:rFonts w:asciiTheme="minorHAnsi" w:hAnsiTheme="minorHAnsi"/>
             <w:noProof/>
             <w:sz w:val="22"/>
@@ -2711,7 +2709,7 @@
     </w:p>
     <w:p>
       <w:pPr>
-        <w:pStyle w:val="TDC3"/>
+        <w:pStyle w:val="TOC3"/>
         <w:tabs>
           <w:tab w:val="right" w:leader="dot" w:pos="9709"/>
         </w:tabs>
@@ -2725,7 +2723,7 @@
       <w:hyperlink w:anchor="_Toc458210128" w:history="1">
         <w:r>
           <w:rPr>
-            <w:rStyle w:val="Hipervnculo"/>
+            <w:rStyle w:val="Hyperlink"/>
             <w:rFonts w:asciiTheme="minorHAnsi" w:hAnsiTheme="minorHAnsi"/>
             <w:noProof/>
             <w:sz w:val="22"/>
@@ -2806,7 +2804,7 @@
     </w:p>
     <w:p>
       <w:pPr>
-        <w:pStyle w:val="TDC3"/>
+        <w:pStyle w:val="TOC3"/>
         <w:tabs>
           <w:tab w:val="right" w:leader="dot" w:pos="9709"/>
         </w:tabs>
@@ -2820,7 +2818,7 @@
       <w:hyperlink w:anchor="_Toc458210129" w:history="1">
         <w:r>
           <w:rPr>
-            <w:rStyle w:val="Hipervnculo"/>
+            <w:rStyle w:val="Hyperlink"/>
             <w:rFonts w:asciiTheme="minorHAnsi" w:hAnsiTheme="minorHAnsi"/>
             <w:noProof/>
             <w:sz w:val="22"/>
@@ -2901,7 +2899,7 @@
     </w:p>
     <w:p>
       <w:pPr>
-        <w:pStyle w:val="TDC1"/>
+        <w:pStyle w:val="TOC1"/>
         <w:tabs>
           <w:tab w:val="right" w:leader="dot" w:pos="9709"/>
         </w:tabs>
@@ -2915,7 +2913,7 @@
       <w:hyperlink w:anchor="_Toc458210130" w:history="1">
         <w:r>
           <w:rPr>
-            <w:rStyle w:val="Hipervnculo"/>
+            <w:rStyle w:val="Hyperlink"/>
             <w:rFonts w:asciiTheme="minorHAnsi" w:hAnsiTheme="minorHAnsi"/>
             <w:noProof/>
             <w:sz w:val="22"/>
@@ -3025,14 +3023,14 @@
     </w:p>
     <w:p>
       <w:pPr>
-        <w:pStyle w:val="Ttulo1"/>
-      </w:pPr>
-      <w:bookmarkStart w:id="2" w:name="_Toc458210104"/>
+        <w:pStyle w:val="Heading1"/>
+      </w:pPr>
+      <w:bookmarkStart w:id="1" w:name="_Toc458210104"/>
       <w:r>
         <w:lastRenderedPageBreak/>
         <w:t>Objetivos Generales</w:t>
       </w:r>
-      <w:bookmarkEnd w:id="2"/>
+      <w:bookmarkEnd w:id="1"/>
     </w:p>
     <w:p/>
     <w:p>
@@ -3308,16 +3306,16 @@
     </w:p>
     <w:p>
       <w:pPr>
-        <w:pStyle w:val="Ttulo1"/>
-      </w:pPr>
-      <w:bookmarkStart w:id="3" w:name="h.pcggnjc4v2i" w:colFirst="0" w:colLast="0"/>
-      <w:bookmarkStart w:id="4" w:name="_Toc458210105"/>
-      <w:bookmarkEnd w:id="3"/>
+        <w:pStyle w:val="Heading1"/>
+      </w:pPr>
+      <w:bookmarkStart w:id="2" w:name="h.pcggnjc4v2i" w:colFirst="0" w:colLast="0"/>
+      <w:bookmarkStart w:id="3" w:name="_Toc458210105"/>
+      <w:bookmarkEnd w:id="2"/>
       <w:r>
         <w:lastRenderedPageBreak/>
         <w:t>Evaluación y Condiciones de Aprobación</w:t>
       </w:r>
-      <w:bookmarkEnd w:id="4"/>
+      <w:bookmarkEnd w:id="3"/>
     </w:p>
     <w:p/>
     <w:p>
@@ -3464,71 +3462,71 @@
     <w:p/>
     <w:p/>
     <w:p>
-      <w:bookmarkStart w:id="5" w:name="h.psjqwj28btov" w:colFirst="0" w:colLast="0"/>
+      <w:bookmarkStart w:id="4" w:name="h.psjqwj28btov" w:colFirst="0" w:colLast="0"/>
+      <w:bookmarkEnd w:id="4"/>
+    </w:p>
+    <w:p>
+      <w:r>
+        <w:br w:type="page"/>
+      </w:r>
+    </w:p>
+    <w:p>
+      <w:pPr>
+        <w:pStyle w:val="Heading1"/>
+      </w:pPr>
+      <w:bookmarkStart w:id="5" w:name="h.qzjwnri6skh8" w:colFirst="0" w:colLast="0"/>
+      <w:bookmarkStart w:id="6" w:name="h.dpox3a273ere" w:colFirst="0" w:colLast="0"/>
+      <w:bookmarkStart w:id="7" w:name="_Toc458210106"/>
       <w:bookmarkEnd w:id="5"/>
-    </w:p>
-    <w:p>
-      <w:r>
-        <w:br w:type="page"/>
-      </w:r>
-    </w:p>
-    <w:p>
-      <w:pPr>
-        <w:pStyle w:val="Ttulo1"/>
-      </w:pPr>
-      <w:bookmarkStart w:id="6" w:name="h.qzjwnri6skh8" w:colFirst="0" w:colLast="0"/>
-      <w:bookmarkStart w:id="7" w:name="h.dpox3a273ere" w:colFirst="0" w:colLast="0"/>
-      <w:bookmarkStart w:id="8" w:name="_Toc458210106"/>
       <w:bookmarkEnd w:id="6"/>
-      <w:bookmarkEnd w:id="7"/>
       <w:r>
         <w:lastRenderedPageBreak/>
         <w:t>Contexto</w:t>
       </w:r>
+      <w:bookmarkEnd w:id="7"/>
+    </w:p>
+    <w:p/>
+    <w:p>
+      <w:pPr>
+        <w:jc w:val="both"/>
+      </w:pPr>
+      <w:r>
+        <w:t xml:space="preserve">El gobierno de la ciudad, con el objetivo descentralizar el acceso a la información y disminuir la congestión en centros de Gestión y Participación (CGPs), quiere llevar a cabo un proyecto ambicioso: contar con dispositivo táctiles en múltiples esquinas de la ciudad, conectados a internet, que permitan realizar trámites y obtener información. </w:t>
+      </w:r>
+    </w:p>
+    <w:p>
+      <w:pPr>
+        <w:jc w:val="both"/>
+      </w:pPr>
+      <w:r>
+        <w:t>Tras contactarse con la Regional Buenos Aires, de la Universidad Tecnológica Nacional., y recibir la propuesta en la Cátedra de Diseño de Sistemas, luego de varias reuniones y discusiones sobre cómo abordar el proyecto, todas las partes están de acuerdo en encarar una primera etapa en la que estos dispositivos sólo visualizarán puntos de interés</w:t>
+      </w:r>
+      <w:r>
+        <w:rPr>
+          <w:vertAlign w:val="superscript"/>
+        </w:rPr>
+        <w:footnoteReference w:id="1"/>
+      </w:r>
+      <w:r>
+        <w:t>, en algunas locaciones particulares. Si el proyecto tiene éxito</w:t>
+      </w:r>
+      <w:r>
+        <w:rPr>
+          <w:vertAlign w:val="superscript"/>
+        </w:rPr>
+        <w:footnoteReference w:id="2"/>
+      </w:r>
+      <w:r>
+        <w:t xml:space="preserve">, en etapas posteriores se incluirán más dispositivos y más funcionalidades. </w:t>
+      </w:r>
+    </w:p>
+    <w:p>
+      <w:pPr>
+        <w:pStyle w:val="Heading1"/>
+      </w:pPr>
+      <w:bookmarkStart w:id="8" w:name="h.e5q89iem7b9r" w:colFirst="0" w:colLast="0"/>
+      <w:bookmarkStart w:id="9" w:name="_Toc458210107"/>
       <w:bookmarkEnd w:id="8"/>
-    </w:p>
-    <w:p/>
-    <w:p>
-      <w:pPr>
-        <w:jc w:val="both"/>
-      </w:pPr>
-      <w:r>
-        <w:t xml:space="preserve">El gobierno de la ciudad, con el objetivo descentralizar el acceso a la información y disminuir la congestión en centros de Gestión y Participación (CGPs), quiere llevar a cabo un proyecto ambicioso: contar con dispositivo táctiles en múltiples esquinas de la ciudad, conectados a internet, que permitan realizar trámites y obtener información. </w:t>
-      </w:r>
-    </w:p>
-    <w:p>
-      <w:pPr>
-        <w:jc w:val="both"/>
-      </w:pPr>
-      <w:r>
-        <w:t>Tras contactarse con la Regional Buenos Aires, de la Universidad Tecnológica Nacional., y recibir la propuesta en la Cátedra de Diseño de Sistemas, luego de varias reuniones y discusiones sobre cómo abordar el proyecto, todas las partes están de acuerdo en encarar una primera etapa en la que estos dispositivos sólo visualizarán puntos de interés</w:t>
-      </w:r>
-      <w:r>
-        <w:rPr>
-          <w:vertAlign w:val="superscript"/>
-        </w:rPr>
-        <w:footnoteReference w:id="1"/>
-      </w:r>
-      <w:r>
-        <w:t>, en algunas locaciones particulares. Si el proyecto tiene éxito</w:t>
-      </w:r>
-      <w:r>
-        <w:rPr>
-          <w:vertAlign w:val="superscript"/>
-        </w:rPr>
-        <w:footnoteReference w:id="2"/>
-      </w:r>
-      <w:r>
-        <w:t xml:space="preserve">, en etapas posteriores se incluirán más dispositivos y más funcionalidades. </w:t>
-      </w:r>
-    </w:p>
-    <w:p>
-      <w:pPr>
-        <w:pStyle w:val="Ttulo1"/>
-      </w:pPr>
-      <w:bookmarkStart w:id="9" w:name="h.e5q89iem7b9r" w:colFirst="0" w:colLast="0"/>
-      <w:bookmarkStart w:id="10" w:name="_Toc458210107"/>
-      <w:bookmarkEnd w:id="9"/>
       <w:r>
         <w:t>Dominio de alto nivel</w:t>
       </w:r>
@@ -3581,7 +3579,7 @@
           </wp:anchor>
         </w:drawing>
       </w:r>
-      <w:bookmarkEnd w:id="10"/>
+      <w:bookmarkEnd w:id="9"/>
     </w:p>
     <w:p>
       <w:pPr>
@@ -3711,18 +3709,18 @@
       </w:r>
     </w:p>
     <w:p>
-      <w:bookmarkStart w:id="11" w:name="h.j0jsjsugm0rl" w:colFirst="0" w:colLast="0"/>
+      <w:bookmarkStart w:id="10" w:name="h.j0jsjsugm0rl" w:colFirst="0" w:colLast="0"/>
+      <w:bookmarkEnd w:id="10"/>
+    </w:p>
+    <w:p>
+      <w:pPr>
+        <w:pStyle w:val="Heading1"/>
+      </w:pPr>
+      <w:bookmarkStart w:id="11" w:name="_Toc458210108"/>
+      <w:r>
+        <w:t>Requerimientos de alto nivel</w:t>
+      </w:r>
       <w:bookmarkEnd w:id="11"/>
-    </w:p>
-    <w:p>
-      <w:pPr>
-        <w:pStyle w:val="Ttulo1"/>
-      </w:pPr>
-      <w:bookmarkStart w:id="12" w:name="_Toc458210108"/>
-      <w:r>
-        <w:t>Requerimientos de alto nivel</w:t>
-      </w:r>
-      <w:bookmarkEnd w:id="12"/>
     </w:p>
     <w:p>
       <w:pPr>
@@ -3859,36 +3857,36 @@
       </w:pPr>
     </w:p>
     <w:p>
-      <w:bookmarkStart w:id="13" w:name="h.hhc3l13r8mc6" w:colFirst="0" w:colLast="0"/>
+      <w:bookmarkStart w:id="12" w:name="h.hhc3l13r8mc6" w:colFirst="0" w:colLast="0"/>
+      <w:bookmarkEnd w:id="12"/>
+    </w:p>
+    <w:p>
+      <w:r>
+        <w:br w:type="page"/>
+      </w:r>
+    </w:p>
+    <w:p>
+      <w:pPr>
+        <w:pStyle w:val="Heading1"/>
+        <w:jc w:val="both"/>
+      </w:pPr>
+      <w:bookmarkStart w:id="13" w:name="h.ydh3pa5gjv3p" w:colFirst="0" w:colLast="0"/>
+      <w:bookmarkStart w:id="14" w:name="h.4odhqs2vrfex" w:colFirst="0" w:colLast="0"/>
+      <w:bookmarkStart w:id="15" w:name="_Toc458210109"/>
       <w:bookmarkEnd w:id="13"/>
-    </w:p>
-    <w:p>
-      <w:r>
-        <w:br w:type="page"/>
-      </w:r>
-    </w:p>
-    <w:p>
-      <w:pPr>
-        <w:pStyle w:val="Ttulo1"/>
-        <w:jc w:val="both"/>
-      </w:pPr>
-      <w:bookmarkStart w:id="14" w:name="h.ydh3pa5gjv3p" w:colFirst="0" w:colLast="0"/>
-      <w:bookmarkStart w:id="15" w:name="h.4odhqs2vrfex" w:colFirst="0" w:colLast="0"/>
-      <w:bookmarkStart w:id="16" w:name="_Toc458210109"/>
       <w:bookmarkEnd w:id="14"/>
-      <w:bookmarkEnd w:id="15"/>
       <w:r>
         <w:lastRenderedPageBreak/>
         <w:t>Entrega 0: Análisis del dominio</w:t>
       </w:r>
+      <w:bookmarkEnd w:id="15"/>
+    </w:p>
+    <w:p>
+      <w:pPr>
+        <w:jc w:val="both"/>
+      </w:pPr>
+      <w:bookmarkStart w:id="16" w:name="h.w8h9f92ef8jm" w:colFirst="0" w:colLast="0"/>
       <w:bookmarkEnd w:id="16"/>
-    </w:p>
-    <w:p>
-      <w:pPr>
-        <w:jc w:val="both"/>
-      </w:pPr>
-      <w:bookmarkStart w:id="17" w:name="h.w8h9f92ef8jm" w:colFirst="0" w:colLast="0"/>
-      <w:bookmarkEnd w:id="17"/>
     </w:p>
     <w:p>
       <w:pPr>
@@ -3973,88 +3971,88 @@
           <w:b/>
         </w:rPr>
       </w:pPr>
-      <w:bookmarkStart w:id="18" w:name="h.ee7m3crqy154" w:colFirst="0" w:colLast="0"/>
-      <w:bookmarkStart w:id="19" w:name="h.8teczp1y0hfs" w:colFirst="0" w:colLast="0"/>
+      <w:bookmarkStart w:id="17" w:name="h.ee7m3crqy154" w:colFirst="0" w:colLast="0"/>
+      <w:bookmarkStart w:id="18" w:name="h.8teczp1y0hfs" w:colFirst="0" w:colLast="0"/>
+      <w:bookmarkEnd w:id="17"/>
       <w:bookmarkEnd w:id="18"/>
+    </w:p>
+    <w:p>
+      <w:pPr>
+        <w:pStyle w:val="Heading1"/>
+      </w:pPr>
+      <w:bookmarkStart w:id="19" w:name="h.28rskxoknaw5" w:colFirst="0" w:colLast="0"/>
+      <w:bookmarkStart w:id="20" w:name="h.cuxp1ac6snu4" w:colFirst="0" w:colLast="0"/>
+      <w:bookmarkStart w:id="21" w:name="_Toc458210110"/>
       <w:bookmarkEnd w:id="19"/>
-    </w:p>
-    <w:p>
-      <w:pPr>
-        <w:pStyle w:val="Ttulo1"/>
-      </w:pPr>
-      <w:bookmarkStart w:id="20" w:name="h.28rskxoknaw5" w:colFirst="0" w:colLast="0"/>
-      <w:bookmarkStart w:id="21" w:name="h.cuxp1ac6snu4" w:colFirst="0" w:colLast="0"/>
-      <w:bookmarkStart w:id="22" w:name="_Toc458210110"/>
       <w:bookmarkEnd w:id="20"/>
+      <w:r>
+        <w:t>Entrega 1</w:t>
+      </w:r>
       <w:bookmarkEnd w:id="21"/>
-      <w:r>
-        <w:t>Entrega 1</w:t>
-      </w:r>
+    </w:p>
+    <w:p>
+      <w:pPr>
+        <w:rPr>
+          <w:lang w:val="pt-BR"/>
+        </w:rPr>
+      </w:pPr>
+    </w:p>
+    <w:p>
+      <w:pPr>
+        <w:rPr>
+          <w:b/>
+        </w:rPr>
+      </w:pPr>
+      <w:r>
+        <w:rPr>
+          <w:b/>
+        </w:rPr>
+        <w:t>Fecha de entrega: 2</w:t>
+      </w:r>
+      <w:r>
+        <w:rPr>
+          <w:b/>
+        </w:rPr>
+        <w:t>2</w:t>
+      </w:r>
+      <w:r>
+        <w:rPr>
+          <w:b/>
+        </w:rPr>
+        <w:t xml:space="preserve"> de abril</w:t>
+      </w:r>
+    </w:p>
+    <w:p>
+      <w:pPr>
+        <w:rPr>
+          <w:lang w:val="pt-BR"/>
+        </w:rPr>
+      </w:pPr>
+    </w:p>
+    <w:p>
+      <w:pPr>
+        <w:jc w:val="both"/>
+      </w:pPr>
+      <w:r>
+        <w:t>Queremos que las personas sean capaces de saber si pueden ir desde nos encontramos hacia otro lugar. Para ello vamos a ofrecerles tres servicios: consulta de cercanía, consulta de disponibilidad (horaria) y búsqueda de puntos.</w:t>
+      </w:r>
+    </w:p>
+    <w:p>
+      <w:pPr>
+        <w:jc w:val="both"/>
+      </w:pPr>
+    </w:p>
+    <w:p>
+      <w:pPr>
+        <w:pStyle w:val="Heading3"/>
+      </w:pPr>
+      <w:bookmarkStart w:id="22" w:name="h.kswlyrmdzzi4" w:colFirst="0" w:colLast="0"/>
+      <w:bookmarkStart w:id="23" w:name="_Toc458210111"/>
       <w:bookmarkEnd w:id="22"/>
-    </w:p>
-    <w:p>
-      <w:pPr>
-        <w:rPr>
-          <w:lang w:val="pt-BR"/>
-        </w:rPr>
-      </w:pPr>
-    </w:p>
-    <w:p>
-      <w:pPr>
-        <w:rPr>
-          <w:b/>
-        </w:rPr>
-      </w:pPr>
-      <w:r>
-        <w:rPr>
-          <w:b/>
-        </w:rPr>
-        <w:t>Fecha de entrega: 2</w:t>
-      </w:r>
-      <w:r>
-        <w:rPr>
-          <w:b/>
-        </w:rPr>
-        <w:t>2</w:t>
-      </w:r>
-      <w:r>
-        <w:rPr>
-          <w:b/>
-        </w:rPr>
-        <w:t xml:space="preserve"> de abril</w:t>
-      </w:r>
-    </w:p>
-    <w:p>
-      <w:pPr>
-        <w:rPr>
-          <w:lang w:val="pt-BR"/>
-        </w:rPr>
-      </w:pPr>
-    </w:p>
-    <w:p>
-      <w:pPr>
-        <w:jc w:val="both"/>
-      </w:pPr>
-      <w:r>
-        <w:t>Queremos que las personas sean capaces de saber si pueden ir desde nos encontramos hacia otro lugar. Para ello vamos a ofrecerles tres servicios: consulta de cercanía, consulta de disponibilidad (horaria) y búsqueda de puntos.</w:t>
-      </w:r>
-    </w:p>
-    <w:p>
-      <w:pPr>
-        <w:jc w:val="both"/>
-      </w:pPr>
-    </w:p>
-    <w:p>
-      <w:pPr>
-        <w:pStyle w:val="Ttulo3"/>
-      </w:pPr>
-      <w:bookmarkStart w:id="23" w:name="h.kswlyrmdzzi4" w:colFirst="0" w:colLast="0"/>
-      <w:bookmarkStart w:id="24" w:name="_Toc458210111"/>
+      <w:r>
+        <w:t>Cálculo de cercanía</w:t>
+      </w:r>
       <w:bookmarkEnd w:id="23"/>
-      <w:r>
-        <w:t>Cálculo de cercanía</w:t>
-      </w:r>
-      <w:bookmarkEnd w:id="24"/>
     </w:p>
     <w:p>
       <w:pPr>
@@ -4133,18 +4131,18 @@
       </w:r>
     </w:p>
     <w:p>
-      <w:bookmarkStart w:id="25" w:name="h.bpann33viy0i" w:colFirst="0" w:colLast="0"/>
+      <w:bookmarkStart w:id="24" w:name="h.bpann33viy0i" w:colFirst="0" w:colLast="0"/>
+      <w:bookmarkEnd w:id="24"/>
+    </w:p>
+    <w:p>
+      <w:pPr>
+        <w:pStyle w:val="Heading3"/>
+      </w:pPr>
+      <w:bookmarkStart w:id="25" w:name="_Toc458210112"/>
+      <w:r>
+        <w:t>Cálculo de disponibilidad</w:t>
+      </w:r>
       <w:bookmarkEnd w:id="25"/>
-    </w:p>
-    <w:p>
-      <w:pPr>
-        <w:pStyle w:val="Ttulo3"/>
-      </w:pPr>
-      <w:bookmarkStart w:id="26" w:name="_Toc458210112"/>
-      <w:r>
-        <w:t>Cálculo de disponibilidad</w:t>
-      </w:r>
-      <w:bookmarkEnd w:id="26"/>
     </w:p>
     <w:p>
       <w:pPr>
@@ -4281,17 +4279,17 @@
     </w:p>
     <w:p>
       <w:pPr>
-        <w:pStyle w:val="Ttulo3"/>
-      </w:pPr>
-      <w:bookmarkStart w:id="27" w:name="h.wvni1t6s547c" w:colFirst="0" w:colLast="0"/>
-      <w:bookmarkStart w:id="28" w:name="h.iqbq9mjtkl5l" w:colFirst="0" w:colLast="0"/>
-      <w:bookmarkStart w:id="29" w:name="_Toc458210113"/>
+        <w:pStyle w:val="Heading3"/>
+      </w:pPr>
+      <w:bookmarkStart w:id="26" w:name="h.wvni1t6s547c" w:colFirst="0" w:colLast="0"/>
+      <w:bookmarkStart w:id="27" w:name="h.iqbq9mjtkl5l" w:colFirst="0" w:colLast="0"/>
+      <w:bookmarkStart w:id="28" w:name="_Toc458210113"/>
+      <w:bookmarkEnd w:id="26"/>
       <w:bookmarkEnd w:id="27"/>
+      <w:r>
+        <w:t>Búsqueda de puntos</w:t>
+      </w:r>
       <w:bookmarkEnd w:id="28"/>
-      <w:r>
-        <w:t>Búsqueda de puntos</w:t>
-      </w:r>
-      <w:bookmarkEnd w:id="29"/>
     </w:p>
     <w:p>
       <w:pPr>
@@ -4380,15 +4378,15 @@
     </w:p>
     <w:p>
       <w:pPr>
-        <w:pStyle w:val="Ttulo3"/>
-      </w:pPr>
-      <w:bookmarkStart w:id="30" w:name="h.z0qd2v8ugd1j" w:colFirst="0" w:colLast="0"/>
-      <w:bookmarkStart w:id="31" w:name="_Toc458210114"/>
+        <w:pStyle w:val="Heading3"/>
+      </w:pPr>
+      <w:bookmarkStart w:id="29" w:name="h.z0qd2v8ugd1j" w:colFirst="0" w:colLast="0"/>
+      <w:bookmarkStart w:id="30" w:name="_Toc458210114"/>
+      <w:bookmarkEnd w:id="29"/>
+      <w:r>
+        <w:t>Requerimientos detallados</w:t>
+      </w:r>
       <w:bookmarkEnd w:id="30"/>
-      <w:r>
-        <w:t>Requerimientos detallados</w:t>
-      </w:r>
-      <w:bookmarkEnd w:id="31"/>
     </w:p>
     <w:p>
       <w:pPr>
@@ -4495,18 +4493,18 @@
       </w:r>
     </w:p>
     <w:p>
-      <w:bookmarkStart w:id="32" w:name="h.gvu3x066njf4" w:colFirst="0" w:colLast="0"/>
+      <w:bookmarkStart w:id="31" w:name="h.gvu3x066njf4" w:colFirst="0" w:colLast="0"/>
+      <w:bookmarkEnd w:id="31"/>
+    </w:p>
+    <w:p>
+      <w:pPr>
+        <w:pStyle w:val="Heading1"/>
+      </w:pPr>
+      <w:bookmarkStart w:id="32" w:name="_Toc458210115"/>
+      <w:r>
+        <w:t>Entrega 2</w:t>
+      </w:r>
       <w:bookmarkEnd w:id="32"/>
-    </w:p>
-    <w:p>
-      <w:pPr>
-        <w:pStyle w:val="Ttulo1"/>
-      </w:pPr>
-      <w:bookmarkStart w:id="33" w:name="_Toc458210115"/>
-      <w:r>
-        <w:t>Entrega 2</w:t>
-      </w:r>
-      <w:bookmarkEnd w:id="33"/>
     </w:p>
     <w:p>
       <w:pPr>
@@ -4577,19 +4575,19 @@
     <w:p/>
     <w:p>
       <w:pPr>
-        <w:pStyle w:val="Ttulo3"/>
+        <w:pStyle w:val="Heading3"/>
         <w:rPr>
           <w:lang w:val="es-AR"/>
         </w:rPr>
       </w:pPr>
-      <w:bookmarkStart w:id="34" w:name="_Toc458210116"/>
+      <w:bookmarkStart w:id="33" w:name="_Toc458210116"/>
       <w:r>
         <w:rPr>
           <w:lang w:val="es-AR"/>
         </w:rPr>
         <w:t>Caso 1: Búsqueda de puntos de interés de nuestro sistema</w:t>
       </w:r>
-      <w:bookmarkEnd w:id="34"/>
+      <w:bookmarkEnd w:id="33"/>
     </w:p>
     <w:p/>
     <w:p>
@@ -4601,19 +4599,19 @@
     <w:p/>
     <w:p>
       <w:pPr>
-        <w:pStyle w:val="Ttulo3"/>
+        <w:pStyle w:val="Heading3"/>
         <w:rPr>
           <w:lang w:val="es-AR"/>
         </w:rPr>
       </w:pPr>
-      <w:bookmarkStart w:id="35" w:name="_Toc458210117"/>
+      <w:bookmarkStart w:id="34" w:name="_Toc458210117"/>
       <w:r>
         <w:rPr>
           <w:lang w:val="es-AR"/>
         </w:rPr>
         <w:t>Caso 2: CGPs</w:t>
       </w:r>
-      <w:bookmarkEnd w:id="35"/>
+      <w:bookmarkEnd w:id="34"/>
       <w:r>
         <w:rPr>
           <w:lang w:val="es-AR"/>
@@ -4644,7 +4642,7 @@
     </w:p>
     <w:p>
       <w:pPr>
-        <w:pStyle w:val="Prrafodelista"/>
+        <w:pStyle w:val="ListParagraph"/>
         <w:numPr>
           <w:ilvl w:val="0"/>
           <w:numId w:val="11"/>
@@ -4656,7 +4654,7 @@
     </w:p>
     <w:p>
       <w:pPr>
-        <w:pStyle w:val="Prrafodelista"/>
+        <w:pStyle w:val="ListParagraph"/>
         <w:numPr>
           <w:ilvl w:val="0"/>
           <w:numId w:val="11"/>
@@ -4668,7 +4666,7 @@
     </w:p>
     <w:p>
       <w:pPr>
-        <w:pStyle w:val="Prrafodelista"/>
+        <w:pStyle w:val="ListParagraph"/>
         <w:numPr>
           <w:ilvl w:val="0"/>
           <w:numId w:val="11"/>
@@ -4680,7 +4678,7 @@
     </w:p>
     <w:p>
       <w:pPr>
-        <w:pStyle w:val="Prrafodelista"/>
+        <w:pStyle w:val="ListParagraph"/>
         <w:numPr>
           <w:ilvl w:val="0"/>
           <w:numId w:val="11"/>
@@ -4692,7 +4690,7 @@
     </w:p>
     <w:p>
       <w:pPr>
-        <w:pStyle w:val="Prrafodelista"/>
+        <w:pStyle w:val="ListParagraph"/>
         <w:numPr>
           <w:ilvl w:val="0"/>
           <w:numId w:val="11"/>
@@ -4704,7 +4702,7 @@
     </w:p>
     <w:p>
       <w:pPr>
-        <w:pStyle w:val="Prrafodelista"/>
+        <w:pStyle w:val="ListParagraph"/>
         <w:numPr>
           <w:ilvl w:val="0"/>
           <w:numId w:val="11"/>
@@ -4716,7 +4714,7 @@
     </w:p>
     <w:p>
       <w:pPr>
-        <w:pStyle w:val="Prrafodelista"/>
+        <w:pStyle w:val="ListParagraph"/>
         <w:numPr>
           <w:ilvl w:val="1"/>
           <w:numId w:val="11"/>
@@ -4728,7 +4726,7 @@
     </w:p>
     <w:p>
       <w:pPr>
-        <w:pStyle w:val="Prrafodelista"/>
+        <w:pStyle w:val="ListParagraph"/>
         <w:numPr>
           <w:ilvl w:val="1"/>
           <w:numId w:val="11"/>
@@ -4740,7 +4738,7 @@
     </w:p>
     <w:p>
       <w:pPr>
-        <w:pStyle w:val="Prrafodelista"/>
+        <w:pStyle w:val="ListParagraph"/>
         <w:numPr>
           <w:ilvl w:val="0"/>
           <w:numId w:val="11"/>
@@ -4770,7 +4768,7 @@
     </w:p>
     <w:p>
       <w:pPr>
-        <w:pStyle w:val="Prrafodelista"/>
+        <w:pStyle w:val="ListParagraph"/>
         <w:numPr>
           <w:ilvl w:val="0"/>
           <w:numId w:val="11"/>
@@ -4782,7 +4780,7 @@
     </w:p>
     <w:p>
       <w:pPr>
-        <w:pStyle w:val="Prrafodelista"/>
+        <w:pStyle w:val="ListParagraph"/>
         <w:numPr>
           <w:ilvl w:val="0"/>
           <w:numId w:val="11"/>
@@ -4794,7 +4792,7 @@
     </w:p>
     <w:p>
       <w:pPr>
-        <w:pStyle w:val="Prrafodelista"/>
+        <w:pStyle w:val="ListParagraph"/>
         <w:numPr>
           <w:ilvl w:val="0"/>
           <w:numId w:val="11"/>
@@ -4806,7 +4804,7 @@
     </w:p>
     <w:p>
       <w:pPr>
-        <w:pStyle w:val="Prrafodelista"/>
+        <w:pStyle w:val="ListParagraph"/>
         <w:numPr>
           <w:ilvl w:val="0"/>
           <w:numId w:val="11"/>
@@ -4819,19 +4817,19 @@
     <w:p/>
     <w:p>
       <w:pPr>
-        <w:pStyle w:val="Ttulo3"/>
+        <w:pStyle w:val="Heading3"/>
         <w:rPr>
           <w:lang w:val="es-AR"/>
         </w:rPr>
       </w:pPr>
-      <w:bookmarkStart w:id="36" w:name="_Toc458210118"/>
+      <w:bookmarkStart w:id="35" w:name="_Toc458210118"/>
       <w:r>
         <w:rPr>
           <w:lang w:val="es-AR"/>
         </w:rPr>
         <w:t>Caso 3: Bancos</w:t>
       </w:r>
-      <w:bookmarkEnd w:id="36"/>
+      <w:bookmarkEnd w:id="35"/>
     </w:p>
     <w:p/>
     <w:p>
@@ -5112,7 +5110,7 @@
     <w:p/>
     <w:p>
       <w:pPr>
-        <w:pStyle w:val="Prrafodelista"/>
+        <w:pStyle w:val="ListParagraph"/>
         <w:numPr>
           <w:ilvl w:val="0"/>
           <w:numId w:val="11"/>
@@ -5124,7 +5122,7 @@
     </w:p>
     <w:p>
       <w:pPr>
-        <w:pStyle w:val="Prrafodelista"/>
+        <w:pStyle w:val="ListParagraph"/>
         <w:numPr>
           <w:ilvl w:val="0"/>
           <w:numId w:val="11"/>
@@ -5137,7 +5135,7 @@
     </w:p>
     <w:p>
       <w:pPr>
-        <w:pStyle w:val="Prrafodelista"/>
+        <w:pStyle w:val="ListParagraph"/>
         <w:numPr>
           <w:ilvl w:val="0"/>
           <w:numId w:val="11"/>
@@ -5149,7 +5147,7 @@
     </w:p>
     <w:p>
       <w:pPr>
-        <w:pStyle w:val="Prrafodelista"/>
+        <w:pStyle w:val="ListParagraph"/>
         <w:numPr>
           <w:ilvl w:val="1"/>
           <w:numId w:val="11"/>
@@ -5161,7 +5159,7 @@
     </w:p>
     <w:p>
       <w:pPr>
-        <w:pStyle w:val="Prrafodelista"/>
+        <w:pStyle w:val="ListParagraph"/>
         <w:numPr>
           <w:ilvl w:val="1"/>
           <w:numId w:val="11"/>
@@ -5190,44 +5188,44 @@
     </w:p>
     <w:p>
       <w:pPr>
-        <w:pStyle w:val="Ttulo1"/>
-      </w:pPr>
-      <w:bookmarkStart w:id="37" w:name="_Toc458210119"/>
+        <w:pStyle w:val="Heading1"/>
+      </w:pPr>
+      <w:bookmarkStart w:id="36" w:name="_Toc458210119"/>
       <w:r>
         <w:lastRenderedPageBreak/>
         <w:t>Entrega 3</w:t>
       </w:r>
+      <w:bookmarkEnd w:id="36"/>
+    </w:p>
+    <w:p>
+      <w:pPr>
+        <w:rPr>
+          <w:b/>
+        </w:rPr>
+      </w:pPr>
+    </w:p>
+    <w:p>
+      <w:pPr>
+        <w:rPr>
+          <w:b/>
+        </w:rPr>
+      </w:pPr>
+      <w:r>
+        <w:rPr>
+          <w:b/>
+        </w:rPr>
+        <w:t>Fecha de entrega: 1 de julio</w:t>
+      </w:r>
+    </w:p>
+    <w:p/>
+    <w:p>
+      <w:pPr>
+        <w:tabs>
+          <w:tab w:val="left" w:pos="8745"/>
+        </w:tabs>
+      </w:pPr>
+      <w:bookmarkStart w:id="37" w:name="h.ytf7hwrpnyoc" w:colFirst="0" w:colLast="0"/>
       <w:bookmarkEnd w:id="37"/>
-    </w:p>
-    <w:p>
-      <w:pPr>
-        <w:rPr>
-          <w:b/>
-        </w:rPr>
-      </w:pPr>
-    </w:p>
-    <w:p>
-      <w:pPr>
-        <w:rPr>
-          <w:b/>
-        </w:rPr>
-      </w:pPr>
-      <w:r>
-        <w:rPr>
-          <w:b/>
-        </w:rPr>
-        <w:t>Fecha de entrega: 1 de julio</w:t>
-      </w:r>
-    </w:p>
-    <w:p/>
-    <w:p>
-      <w:pPr>
-        <w:tabs>
-          <w:tab w:val="left" w:pos="8745"/>
-        </w:tabs>
-      </w:pPr>
-      <w:bookmarkStart w:id="38" w:name="h.ytf7hwrpnyoc" w:colFirst="0" w:colLast="0"/>
-      <w:bookmarkEnd w:id="38"/>
       <w:r>
         <w:t>El Gobierno está conforme con el avance del proyecto por lo que generó una reunión en la que participó parte de nuestro Equipo y relevó las necesidades, generando la siguiente especificación de Requerimientos que fue validada por el Cliente.</w:t>
       </w:r>
@@ -6147,7 +6145,7 @@
     </w:p>
     <w:p>
       <w:pPr>
-        <w:pStyle w:val="Prrafodelista"/>
+        <w:pStyle w:val="ListParagraph"/>
         <w:numPr>
           <w:ilvl w:val="0"/>
           <w:numId w:val="13"/>
@@ -6165,7 +6163,7 @@
     </w:p>
     <w:p>
       <w:pPr>
-        <w:pStyle w:val="Prrafodelista"/>
+        <w:pStyle w:val="ListParagraph"/>
         <w:numPr>
           <w:ilvl w:val="0"/>
           <w:numId w:val="13"/>
@@ -6183,7 +6181,7 @@
     </w:p>
     <w:p>
       <w:pPr>
-        <w:pStyle w:val="Prrafodelista"/>
+        <w:pStyle w:val="ListParagraph"/>
         <w:numPr>
           <w:ilvl w:val="0"/>
           <w:numId w:val="13"/>
@@ -6201,7 +6199,7 @@
     </w:p>
     <w:p>
       <w:pPr>
-        <w:pStyle w:val="Prrafodelista"/>
+        <w:pStyle w:val="ListParagraph"/>
         <w:numPr>
           <w:ilvl w:val="0"/>
           <w:numId w:val="13"/>
@@ -6276,14 +6274,14 @@
     </w:p>
     <w:p>
       <w:pPr>
-        <w:pStyle w:val="Ttulo1"/>
-      </w:pPr>
-      <w:bookmarkStart w:id="39" w:name="_Toc458210120"/>
+        <w:pStyle w:val="Heading1"/>
+      </w:pPr>
+      <w:bookmarkStart w:id="38" w:name="_Toc458210120"/>
       <w:r>
         <w:lastRenderedPageBreak/>
         <w:t>Entrega 4</w:t>
       </w:r>
-      <w:bookmarkEnd w:id="39"/>
+      <w:bookmarkEnd w:id="38"/>
     </w:p>
     <w:p>
       <w:pPr>
@@ -6359,107 +6357,107 @@
     </w:p>
     <w:p>
       <w:pPr>
-        <w:pStyle w:val="Ttulo3"/>
-      </w:pPr>
-      <w:bookmarkStart w:id="40" w:name="h.9pk624mme7e7" w:colFirst="0" w:colLast="0"/>
-      <w:bookmarkStart w:id="41" w:name="_Toc458210121"/>
+        <w:pStyle w:val="Heading3"/>
+      </w:pPr>
+      <w:bookmarkStart w:id="39" w:name="h.9pk624mme7e7" w:colFirst="0" w:colLast="0"/>
+      <w:bookmarkStart w:id="40" w:name="_Toc458210121"/>
+      <w:bookmarkEnd w:id="39"/>
+      <w:r>
+        <w:t>Proceso 1: Actualización de Locales Comerciales</w:t>
+      </w:r>
       <w:bookmarkEnd w:id="40"/>
-      <w:r>
-        <w:t>Proceso 1: Actualización de Locales Comerciales</w:t>
-      </w:r>
+    </w:p>
+    <w:p>
+      <w:pPr>
+        <w:rPr>
+          <w:lang w:val="es-MX"/>
+        </w:rPr>
+      </w:pPr>
+    </w:p>
+    <w:p>
+      <w:pPr>
+        <w:tabs>
+          <w:tab w:val="left" w:pos="8745"/>
+        </w:tabs>
+      </w:pPr>
+      <w:r>
+        <w:t>Este proceso debe actualizar la lista de locales comerciales y la lista de palabras clave de asociadas a cada uno. Para este proceso se cuenta un archivo de texto plano que se nos enviará semanalmente con el siguiente formato:</w:t>
+      </w:r>
+    </w:p>
+    <w:p>
+      <w:pPr>
+        <w:tabs>
+          <w:tab w:val="left" w:pos="8745"/>
+        </w:tabs>
+      </w:pPr>
+      <w:r>
+        <w:t>nombre de fantasía;palabras clave (separadas por espacios)</w:t>
+      </w:r>
+    </w:p>
+    <w:p>
+      <w:pPr>
+        <w:tabs>
+          <w:tab w:val="left" w:pos="8745"/>
+        </w:tabs>
+      </w:pPr>
+    </w:p>
+    <w:p>
+      <w:pPr>
+        <w:tabs>
+          <w:tab w:val="left" w:pos="8745"/>
+        </w:tabs>
+      </w:pPr>
+      <w:r>
+        <w:t xml:space="preserve">Ejemplo: </w:t>
+      </w:r>
+    </w:p>
+    <w:p>
+      <w:pPr>
+        <w:tabs>
+          <w:tab w:val="left" w:pos="8745"/>
+        </w:tabs>
+      </w:pPr>
+      <w:r>
+        <w:t>Carrousel;colegio escolar uniformes modas</w:t>
+      </w:r>
+    </w:p>
+    <w:p>
+      <w:pPr>
+        <w:tabs>
+          <w:tab w:val="left" w:pos="8745"/>
+        </w:tabs>
+      </w:pPr>
+    </w:p>
+    <w:p>
+      <w:pPr>
+        <w:tabs>
+          <w:tab w:val="left" w:pos="8745"/>
+        </w:tabs>
+      </w:pPr>
+      <w:r>
+        <w:t>Se debe considerar que si el local no existe se debe crear. En cambio si existe se debe actualizar el listado de palabras claves.</w:t>
+      </w:r>
+    </w:p>
+    <w:p>
+      <w:pPr>
+        <w:tabs>
+          <w:tab w:val="left" w:pos="8745"/>
+        </w:tabs>
+      </w:pPr>
+      <w:r>
+        <w:t>Ejemplo: si Carrousel tuviera como palabras clave: 1) colegio, 2) uniformes, 3) blazers y viniera la línea con 4 palabras clave (colegio, escolar, uniformes y modas), la colección de palabras clave debería quedar de la siguiente manera: colegio, escolar, uniformes, modas (no importa el orden).</w:t>
+      </w:r>
+    </w:p>
+    <w:p>
+      <w:pPr>
+        <w:tabs>
+          <w:tab w:val="left" w:pos="8745"/>
+        </w:tabs>
+      </w:pPr>
+    </w:p>
+    <w:p>
+      <w:bookmarkStart w:id="41" w:name="h.enty0xkneqxc" w:colFirst="0" w:colLast="0"/>
       <w:bookmarkEnd w:id="41"/>
-    </w:p>
-    <w:p>
-      <w:pPr>
-        <w:rPr>
-          <w:lang w:val="es-MX"/>
-        </w:rPr>
-      </w:pPr>
-    </w:p>
-    <w:p>
-      <w:pPr>
-        <w:tabs>
-          <w:tab w:val="left" w:pos="8745"/>
-        </w:tabs>
-      </w:pPr>
-      <w:r>
-        <w:t>Este proceso debe actualizar la lista de locales comerciales y la lista de palabras clave de asociadas a cada uno. Para este proceso se cuenta un archivo de texto plano que se nos enviará semanalmente con el siguiente formato:</w:t>
-      </w:r>
-    </w:p>
-    <w:p>
-      <w:pPr>
-        <w:tabs>
-          <w:tab w:val="left" w:pos="8745"/>
-        </w:tabs>
-      </w:pPr>
-      <w:r>
-        <w:t>nombre de fantasía;palabras clave (separadas por espacios)</w:t>
-      </w:r>
-    </w:p>
-    <w:p>
-      <w:pPr>
-        <w:tabs>
-          <w:tab w:val="left" w:pos="8745"/>
-        </w:tabs>
-      </w:pPr>
-    </w:p>
-    <w:p>
-      <w:pPr>
-        <w:tabs>
-          <w:tab w:val="left" w:pos="8745"/>
-        </w:tabs>
-      </w:pPr>
-      <w:r>
-        <w:t xml:space="preserve">Ejemplo: </w:t>
-      </w:r>
-    </w:p>
-    <w:p>
-      <w:pPr>
-        <w:tabs>
-          <w:tab w:val="left" w:pos="8745"/>
-        </w:tabs>
-      </w:pPr>
-      <w:r>
-        <w:t>Carrousel;colegio escolar uniformes modas</w:t>
-      </w:r>
-    </w:p>
-    <w:p>
-      <w:pPr>
-        <w:tabs>
-          <w:tab w:val="left" w:pos="8745"/>
-        </w:tabs>
-      </w:pPr>
-    </w:p>
-    <w:p>
-      <w:pPr>
-        <w:tabs>
-          <w:tab w:val="left" w:pos="8745"/>
-        </w:tabs>
-      </w:pPr>
-      <w:r>
-        <w:t>Se debe considerar que si el local no existe se debe crear. En cambio si existe se debe actualizar el listado de palabras claves.</w:t>
-      </w:r>
-    </w:p>
-    <w:p>
-      <w:pPr>
-        <w:tabs>
-          <w:tab w:val="left" w:pos="8745"/>
-        </w:tabs>
-      </w:pPr>
-      <w:r>
-        <w:t>Ejemplo: si Carrousel tuviera como palabras clave: 1) colegio, 2) uniformes, 3) blazers y viniera la línea con 4 palabras clave (colegio, escolar, uniformes y modas), la colección de palabras clave debería quedar de la siguiente manera: colegio, escolar, uniformes, modas (no importa el orden).</w:t>
-      </w:r>
-    </w:p>
-    <w:p>
-      <w:pPr>
-        <w:tabs>
-          <w:tab w:val="left" w:pos="8745"/>
-        </w:tabs>
-      </w:pPr>
-    </w:p>
-    <w:p>
-      <w:bookmarkStart w:id="42" w:name="h.enty0xkneqxc" w:colFirst="0" w:colLast="0"/>
-      <w:bookmarkEnd w:id="42"/>
     </w:p>
     <w:p>
       <w:pPr>
@@ -6477,24 +6475,24 @@
           </w14:shadow>
         </w:rPr>
       </w:pPr>
-      <w:bookmarkStart w:id="43" w:name="h.2jycndv8mmnp" w:colFirst="0" w:colLast="0"/>
-      <w:bookmarkStart w:id="44" w:name="h.py68bfpi4412" w:colFirst="0" w:colLast="0"/>
+      <w:bookmarkStart w:id="42" w:name="h.2jycndv8mmnp" w:colFirst="0" w:colLast="0"/>
+      <w:bookmarkStart w:id="43" w:name="h.py68bfpi4412" w:colFirst="0" w:colLast="0"/>
+      <w:bookmarkEnd w:id="42"/>
       <w:bookmarkEnd w:id="43"/>
-      <w:bookmarkEnd w:id="44"/>
       <w:r>
         <w:br w:type="page"/>
       </w:r>
     </w:p>
     <w:p>
       <w:pPr>
-        <w:pStyle w:val="Ttulo3"/>
-      </w:pPr>
-      <w:bookmarkStart w:id="45" w:name="_Toc458210122"/>
+        <w:pStyle w:val="Heading3"/>
+      </w:pPr>
+      <w:bookmarkStart w:id="44" w:name="_Toc458210122"/>
       <w:r>
         <w:lastRenderedPageBreak/>
         <w:t>Proceso 2: Baja de POIs</w:t>
       </w:r>
-      <w:bookmarkEnd w:id="45"/>
+      <w:bookmarkEnd w:id="44"/>
     </w:p>
     <w:p>
       <w:pPr>
@@ -6514,7 +6512,7 @@
       </w:r>
       <w:r>
         <w:rPr>
-          <w:rStyle w:val="Refdenotaalpie"/>
+          <w:rStyle w:val="FootnoteReference"/>
         </w:rPr>
         <w:footnoteReference w:id="6"/>
       </w:r>
@@ -6572,7 +6570,24 @@
       <w:r>
         <w:t xml:space="preserve">El proceso debe buscar el POI utilizando lo desarrollado en la Entrega I. </w:t>
       </w:r>
-      <w:bookmarkStart w:id="46" w:name="h.ftlmxq2jjpps" w:colFirst="0" w:colLast="0"/>
+      <w:bookmarkStart w:id="45" w:name="h.ftlmxq2jjpps" w:colFirst="0" w:colLast="0"/>
+      <w:bookmarkEnd w:id="45"/>
+    </w:p>
+    <w:p>
+      <w:pPr>
+        <w:tabs>
+          <w:tab w:val="left" w:pos="8745"/>
+        </w:tabs>
+      </w:pPr>
+    </w:p>
+    <w:p>
+      <w:pPr>
+        <w:pStyle w:val="Heading3"/>
+      </w:pPr>
+      <w:bookmarkStart w:id="46" w:name="_Toc458210123"/>
+      <w:r>
+        <w:t>Proceso 3: Agregar acciones para todos los usuarios</w:t>
+      </w:r>
       <w:bookmarkEnd w:id="46"/>
     </w:p>
     <w:p>
@@ -6584,13 +6599,39 @@
     </w:p>
     <w:p>
       <w:pPr>
-        <w:pStyle w:val="Ttulo3"/>
-      </w:pPr>
-      <w:bookmarkStart w:id="47" w:name="_Toc458210123"/>
-      <w:r>
-        <w:t>Proceso 3: Agregar acciones para todos los usuarios</w:t>
-      </w:r>
+        <w:tabs>
+          <w:tab w:val="left" w:pos="8745"/>
+        </w:tabs>
+      </w:pPr>
+      <w:r>
+        <w:t>Este proceso tiene como objetivo agregar una lista acciones que puede realizar cada Usuario en el Sistema. Este proceso está vinculado a la Entrega 3.  Dada una lista de Acciones por Usuario el proceso debe asignar/actualizar las acciones que puede realizar cada Usuario. Se debe considerar la posibilidad de deshacer esta acción (undo) y que vuelva todo al estado original.</w:t>
+      </w:r>
+    </w:p>
+    <w:p>
+      <w:pPr>
+        <w:tabs>
+          <w:tab w:val="left" w:pos="8745"/>
+        </w:tabs>
+      </w:pPr>
+    </w:p>
+    <w:p>
+      <w:pPr>
+        <w:pStyle w:val="Heading3"/>
+      </w:pPr>
+      <w:bookmarkStart w:id="47" w:name="h.e513w9ghlstb" w:colFirst="0" w:colLast="0"/>
+      <w:bookmarkStart w:id="48" w:name="_Toc458210124"/>
       <w:bookmarkEnd w:id="47"/>
+      <w:r>
+        <w:t>Proceso 4: Definición de un proceso múltiple</w:t>
+      </w:r>
+      <w:bookmarkEnd w:id="48"/>
+    </w:p>
+    <w:p>
+      <w:pPr>
+        <w:rPr>
+          <w:lang w:val="es-MX"/>
+        </w:rPr>
+      </w:pPr>
     </w:p>
     <w:p>
       <w:pPr>
@@ -6598,6 +6639,9 @@
           <w:tab w:val="left" w:pos="8745"/>
         </w:tabs>
       </w:pPr>
+      <w:r>
+        <w:t>El proceso múltiple debe permitir anidar varios procesos a la vez. Al ejecutar un proceso múltiple se envía a ejecutar todos los procesos asociados al proceso múltiple.</w:t>
+      </w:r>
     </w:p>
     <w:p>
       <w:pPr>
@@ -6605,64 +6649,18 @@
           <w:tab w:val="left" w:pos="8745"/>
         </w:tabs>
       </w:pPr>
-      <w:r>
-        <w:t>Este proceso tiene como objetivo agregar una lista acciones que puede realizar cada Usuario en el Sistema. Este proceso está vinculado a la Entrega 3.  Dada una lista de Acciones por Usuario el proceso debe asignar/actualizar las acciones que puede realizar cada Usuario. Se debe considerar la posibilidad de deshacer esta acción (undo) y que vuelva todo al estado original.</w:t>
-      </w:r>
-    </w:p>
-    <w:p>
-      <w:pPr>
-        <w:tabs>
-          <w:tab w:val="left" w:pos="8745"/>
-        </w:tabs>
-      </w:pPr>
-    </w:p>
-    <w:p>
-      <w:pPr>
-        <w:pStyle w:val="Ttulo3"/>
-      </w:pPr>
-      <w:bookmarkStart w:id="48" w:name="h.e513w9ghlstb" w:colFirst="0" w:colLast="0"/>
-      <w:bookmarkStart w:id="49" w:name="_Toc458210124"/>
-      <w:bookmarkEnd w:id="48"/>
-      <w:r>
-        <w:t>Proceso 4: Definición de un proceso múltiple</w:t>
-      </w:r>
+    </w:p>
+    <w:p>
+      <w:pPr>
+        <w:pStyle w:val="Heading3"/>
+      </w:pPr>
+      <w:bookmarkStart w:id="49" w:name="h.e3d0fqqm2l8j" w:colFirst="0" w:colLast="0"/>
+      <w:bookmarkStart w:id="50" w:name="_Toc458210125"/>
       <w:bookmarkEnd w:id="49"/>
-    </w:p>
-    <w:p>
-      <w:pPr>
-        <w:rPr>
-          <w:lang w:val="es-MX"/>
-        </w:rPr>
-      </w:pPr>
-    </w:p>
-    <w:p>
-      <w:pPr>
-        <w:tabs>
-          <w:tab w:val="left" w:pos="8745"/>
-        </w:tabs>
-      </w:pPr>
-      <w:r>
-        <w:t>El proceso múltiple debe permitir anidar varios procesos a la vez. Al ejecutar un proceso múltiple se envía a ejecutar todos los procesos asociados al proceso múltiple.</w:t>
-      </w:r>
-    </w:p>
-    <w:p>
-      <w:pPr>
-        <w:tabs>
-          <w:tab w:val="left" w:pos="8745"/>
-        </w:tabs>
-      </w:pPr>
-    </w:p>
-    <w:p>
-      <w:pPr>
-        <w:pStyle w:val="Ttulo3"/>
-      </w:pPr>
-      <w:bookmarkStart w:id="50" w:name="h.e3d0fqqm2l8j" w:colFirst="0" w:colLast="0"/>
-      <w:bookmarkStart w:id="51" w:name="_Toc458210125"/>
+      <w:r>
+        <w:t>Manejo de resultados / errores en la Ejecución del Proceso</w:t>
+      </w:r>
       <w:bookmarkEnd w:id="50"/>
-      <w:r>
-        <w:t>Manejo de resultados / errores en la Ejecución del Proceso</w:t>
-      </w:r>
-      <w:bookmarkEnd w:id="51"/>
     </w:p>
     <w:p>
       <w:pPr>
@@ -6813,14 +6811,14 @@
     </w:p>
     <w:p>
       <w:pPr>
-        <w:pStyle w:val="Ttulo1"/>
-      </w:pPr>
-      <w:bookmarkStart w:id="52" w:name="_Toc458210126"/>
+        <w:pStyle w:val="Heading1"/>
+      </w:pPr>
+      <w:bookmarkStart w:id="51" w:name="_Toc458210126"/>
       <w:r>
         <w:lastRenderedPageBreak/>
         <w:t>Entrega 5</w:t>
       </w:r>
-      <w:bookmarkEnd w:id="52"/>
+      <w:bookmarkEnd w:id="51"/>
     </w:p>
     <w:p>
       <w:pPr>
@@ -6975,13 +6973,13 @@
     </w:p>
     <w:p>
       <w:pPr>
-        <w:pStyle w:val="Ttulo3"/>
-      </w:pPr>
-      <w:bookmarkStart w:id="53" w:name="_Toc458210127"/>
+        <w:pStyle w:val="Heading3"/>
+      </w:pPr>
+      <w:bookmarkStart w:id="52" w:name="_Toc458210127"/>
       <w:r>
         <w:t>5.1. Modelado de datos</w:t>
       </w:r>
-      <w:bookmarkEnd w:id="53"/>
+      <w:bookmarkEnd w:id="52"/>
     </w:p>
     <w:p>
       <w:pPr>
@@ -7058,16 +7056,16 @@
     </w:p>
     <w:p>
       <w:pPr>
-        <w:pStyle w:val="Ttulo3"/>
-      </w:pPr>
-      <w:bookmarkStart w:id="54" w:name="_Toc458210128"/>
+        <w:pStyle w:val="Heading3"/>
+      </w:pPr>
+      <w:bookmarkStart w:id="53" w:name="_Toc458210128"/>
       <w:r>
         <w:t>5.2</w:t>
       </w:r>
       <w:r>
         <w:t>. Servicio REST</w:t>
       </w:r>
-      <w:bookmarkEnd w:id="54"/>
+      <w:bookmarkEnd w:id="53"/>
     </w:p>
     <w:p>
       <w:pPr>
@@ -7280,9 +7278,9 @@
     <w:p/>
     <w:p>
       <w:pPr>
-        <w:pStyle w:val="Ttulo3"/>
-      </w:pPr>
-      <w:bookmarkStart w:id="55" w:name="_Toc458210129"/>
+        <w:pStyle w:val="Heading3"/>
+      </w:pPr>
+      <w:bookmarkStart w:id="54" w:name="_Toc458210129"/>
       <w:r>
         <w:t>5.3</w:t>
       </w:r>
@@ -7292,7 +7290,7 @@
       <w:r>
         <w:t>Diseño e implementación de Interfaz de Usuario</w:t>
       </w:r>
-      <w:bookmarkEnd w:id="55"/>
+      <w:bookmarkEnd w:id="54"/>
     </w:p>
     <w:p>
       <w:pPr>
@@ -7358,7 +7356,7 @@
     </w:p>
     <w:p>
       <w:pPr>
-        <w:pStyle w:val="Ttulo4"/>
+        <w:pStyle w:val="Heading4"/>
       </w:pPr>
       <w:r>
         <w:lastRenderedPageBreak/>
@@ -7410,7 +7408,7 @@
     </w:p>
     <w:p>
       <w:pPr>
-        <w:pStyle w:val="Ttulo4"/>
+        <w:pStyle w:val="Heading4"/>
       </w:pPr>
       <w:r>
         <w:t>5.3.</w:t>
@@ -7811,6 +7809,7 @@
           <w:color w:val="000000"/>
           <w:sz w:val="22"/>
           <w:szCs w:val="22"/>
+          <w:highlight w:val="yellow"/>
         </w:rPr>
       </w:pPr>
       <w:r>
@@ -7819,6 +7818,7 @@
           <w:color w:val="000000"/>
           <w:sz w:val="22"/>
           <w:szCs w:val="22"/>
+          <w:highlight w:val="yellow"/>
         </w:rPr>
         <w:t>Zona que le corresponde</w:t>
       </w:r>
@@ -7837,6 +7837,7 @@
           <w:color w:val="000000"/>
           <w:sz w:val="22"/>
           <w:szCs w:val="22"/>
+          <w:highlight w:val="yellow"/>
         </w:rPr>
       </w:pPr>
       <w:r>
@@ -7845,6 +7846,7 @@
           <w:color w:val="000000"/>
           <w:sz w:val="22"/>
           <w:szCs w:val="22"/>
+          <w:highlight w:val="yellow"/>
         </w:rPr>
         <w:t>Lista de servicios que presta con su horario de atención</w:t>
       </w:r>
@@ -7955,6 +7957,7 @@
           <w:color w:val="000000"/>
           <w:sz w:val="22"/>
           <w:szCs w:val="22"/>
+          <w:highlight w:val="yellow"/>
         </w:rPr>
       </w:pPr>
       <w:r>
@@ -7963,6 +7966,7 @@
           <w:color w:val="000000"/>
           <w:sz w:val="22"/>
           <w:szCs w:val="22"/>
+          <w:highlight w:val="yellow"/>
         </w:rPr>
         <w:t>Zona que le corresponde</w:t>
       </w:r>
@@ -7989,6 +7993,7 @@
           <w:color w:val="000000"/>
           <w:sz w:val="22"/>
           <w:szCs w:val="22"/>
+          <w:highlight w:val="yellow"/>
         </w:rPr>
         <w:t>Lista de servicios que presta</w:t>
       </w:r>
@@ -8154,7 +8159,7 @@
     </w:p>
     <w:p>
       <w:pPr>
-        <w:pStyle w:val="Ttulo4"/>
+        <w:pStyle w:val="Heading4"/>
       </w:pPr>
       <w:r>
         <w:t>5.</w:t>
@@ -8279,7 +8284,7 @@
     </w:p>
     <w:p>
       <w:pPr>
-        <w:pStyle w:val="Ttulo4"/>
+        <w:pStyle w:val="Heading4"/>
       </w:pPr>
       <w:r>
         <w:t>5.3.4</w:t>
@@ -8390,6 +8395,8 @@
         </w:rPr>
         <w:t>La búsqueda se puede hacer:</w:t>
       </w:r>
+      <w:bookmarkStart w:id="55" w:name="_GoBack"/>
+      <w:bookmarkEnd w:id="55"/>
     </w:p>
     <w:p>
       <w:pPr>
@@ -8476,7 +8483,7 @@
     </w:p>
     <w:p>
       <w:pPr>
-        <w:pStyle w:val="Ttulo1"/>
+        <w:pStyle w:val="Heading1"/>
         <w:rPr>
           <w:lang w:val="es-AR"/>
         </w:rPr>
@@ -8523,37 +8530,7 @@
           <w:szCs w:val="22"/>
           <w:lang w:val="pt-BR"/>
         </w:rPr>
-        <w:t>Fecha de entrega: 2</w:t>
-      </w:r>
-      <w:r>
-        <w:rPr>
-          <w:rFonts w:asciiTheme="minorHAnsi" w:hAnsiTheme="minorHAnsi"/>
-          <w:b/>
-          <w:sz w:val="22"/>
-          <w:szCs w:val="22"/>
-          <w:lang w:val="pt-BR"/>
-        </w:rPr>
-        <w:t>1</w:t>
-      </w:r>
-      <w:r>
-        <w:rPr>
-          <w:rFonts w:asciiTheme="minorHAnsi" w:hAnsiTheme="minorHAnsi"/>
-          <w:b/>
-          <w:sz w:val="22"/>
-          <w:szCs w:val="22"/>
-          <w:lang w:val="pt-BR"/>
-        </w:rPr>
-        <w:t xml:space="preserve"> de </w:t>
-      </w:r>
-      <w:r>
-        <w:rPr>
-          <w:rFonts w:asciiTheme="minorHAnsi" w:hAnsiTheme="minorHAnsi"/>
-          <w:b/>
-          <w:sz w:val="22"/>
-          <w:szCs w:val="22"/>
-          <w:lang w:val="pt-BR"/>
-        </w:rPr>
-        <w:t>octubre</w:t>
+        <w:t>Fecha de entrega: 21 de octubre</w:t>
       </w:r>
     </w:p>
     <w:p>
@@ -9191,7 +9168,7 @@
 </file>
 
 <file path=word/endnotes.xml><?xml version="1.0" encoding="utf-8"?>
-<w:endnotes xmlns:wpc="http://schemas.microsoft.com/office/word/2010/wordprocessingCanvas" xmlns:mc="http://schemas.openxmlformats.org/markup-compatibility/2006" xmlns:o="urn:schemas-microsoft-com:office:office" xmlns:r="http://schemas.openxmlformats.org/officeDocument/2006/relationships" xmlns:m="http://schemas.openxmlformats.org/officeDocument/2006/math" xmlns:v="urn:schemas-microsoft-com:vml" xmlns:wp14="http://schemas.microsoft.com/office/word/2010/wordprocessingDrawing" xmlns:wp="http://schemas.openxmlformats.org/drawingml/2006/wordprocessingDrawing" xmlns:w10="urn:schemas-microsoft-com:office:word" xmlns:w="http://schemas.openxmlformats.org/wordprocessingml/2006/main" xmlns:w14="http://schemas.microsoft.com/office/word/2010/wordml" xmlns:w15="http://schemas.microsoft.com/office/word/2012/wordml" xmlns:wpg="http://schemas.microsoft.com/office/word/2010/wordprocessingGroup" xmlns:wpi="http://schemas.microsoft.com/office/word/2010/wordprocessingInk" xmlns:wne="http://schemas.microsoft.com/office/word/2006/wordml" xmlns:wps="http://schemas.microsoft.com/office/word/2010/wordprocessingShape" mc:Ignorable="w14 w15 wp14">
+<w:endnotes xmlns:wpc="http://schemas.microsoft.com/office/word/2010/wordprocessingCanvas" xmlns:cx="http://schemas.microsoft.com/office/drawing/2014/chartex" xmlns:cx1="http://schemas.microsoft.com/office/drawing/2015/9/8/chartex" xmlns:cx2="http://schemas.microsoft.com/office/drawing/2015/10/21/chartex" xmlns:mc="http://schemas.openxmlformats.org/markup-compatibility/2006" xmlns:o="urn:schemas-microsoft-com:office:office" xmlns:r="http://schemas.openxmlformats.org/officeDocument/2006/relationships" xmlns:m="http://schemas.openxmlformats.org/officeDocument/2006/math" xmlns:v="urn:schemas-microsoft-com:vml" xmlns:wp14="http://schemas.microsoft.com/office/word/2010/wordprocessingDrawing" xmlns:wp="http://schemas.openxmlformats.org/drawingml/2006/wordprocessingDrawing" xmlns:w10="urn:schemas-microsoft-com:office:word" xmlns:w="http://schemas.openxmlformats.org/wordprocessingml/2006/main" xmlns:w14="http://schemas.microsoft.com/office/word/2010/wordml" xmlns:w15="http://schemas.microsoft.com/office/word/2012/wordml" xmlns:w16se="http://schemas.microsoft.com/office/word/2015/wordml/symex" xmlns:wpg="http://schemas.microsoft.com/office/word/2010/wordprocessingGroup" xmlns:wpi="http://schemas.microsoft.com/office/word/2010/wordprocessingInk" xmlns:wne="http://schemas.microsoft.com/office/word/2006/wordml" xmlns:wps="http://schemas.microsoft.com/office/word/2010/wordprocessingShape" mc:Ignorable="w14 w15 w16se wp14">
   <w:endnote w:type="separator" w:id="-1">
     <w:p>
       <w:r>
@@ -9210,7 +9187,7 @@
 </file>
 
 <file path=word/footer1.xml><?xml version="1.0" encoding="utf-8"?>
-<w:ftr xmlns:wpc="http://schemas.microsoft.com/office/word/2010/wordprocessingCanvas" xmlns:mc="http://schemas.openxmlformats.org/markup-compatibility/2006" xmlns:o="urn:schemas-microsoft-com:office:office" xmlns:r="http://schemas.openxmlformats.org/officeDocument/2006/relationships" xmlns:m="http://schemas.openxmlformats.org/officeDocument/2006/math" xmlns:v="urn:schemas-microsoft-com:vml" xmlns:wp14="http://schemas.microsoft.com/office/word/2010/wordprocessingDrawing" xmlns:wp="http://schemas.openxmlformats.org/drawingml/2006/wordprocessingDrawing" xmlns:w10="urn:schemas-microsoft-com:office:word" xmlns:w="http://schemas.openxmlformats.org/wordprocessingml/2006/main" xmlns:w14="http://schemas.microsoft.com/office/word/2010/wordml" xmlns:w15="http://schemas.microsoft.com/office/word/2012/wordml" xmlns:wpg="http://schemas.microsoft.com/office/word/2010/wordprocessingGroup" xmlns:wpi="http://schemas.microsoft.com/office/word/2010/wordprocessingInk" xmlns:wne="http://schemas.microsoft.com/office/word/2006/wordml" xmlns:wps="http://schemas.microsoft.com/office/word/2010/wordprocessingShape" mc:Ignorable="w14 w15 wp14">
+<w:ftr xmlns:wpc="http://schemas.microsoft.com/office/word/2010/wordprocessingCanvas" xmlns:cx="http://schemas.microsoft.com/office/drawing/2014/chartex" xmlns:cx1="http://schemas.microsoft.com/office/drawing/2015/9/8/chartex" xmlns:cx2="http://schemas.microsoft.com/office/drawing/2015/10/21/chartex" xmlns:mc="http://schemas.openxmlformats.org/markup-compatibility/2006" xmlns:o="urn:schemas-microsoft-com:office:office" xmlns:r="http://schemas.openxmlformats.org/officeDocument/2006/relationships" xmlns:m="http://schemas.openxmlformats.org/officeDocument/2006/math" xmlns:v="urn:schemas-microsoft-com:vml" xmlns:wp14="http://schemas.microsoft.com/office/word/2010/wordprocessingDrawing" xmlns:wp="http://schemas.openxmlformats.org/drawingml/2006/wordprocessingDrawing" xmlns:w10="urn:schemas-microsoft-com:office:word" xmlns:w="http://schemas.openxmlformats.org/wordprocessingml/2006/main" xmlns:w14="http://schemas.microsoft.com/office/word/2010/wordml" xmlns:w15="http://schemas.microsoft.com/office/word/2012/wordml" xmlns:w16se="http://schemas.microsoft.com/office/word/2015/wordml/symex" xmlns:wpg="http://schemas.microsoft.com/office/word/2010/wordprocessingGroup" xmlns:wpi="http://schemas.microsoft.com/office/word/2010/wordprocessingInk" xmlns:wne="http://schemas.microsoft.com/office/word/2006/wordml" xmlns:wps="http://schemas.microsoft.com/office/word/2010/wordprocessingShape" mc:Ignorable="w14 w15 w16se wp14">
   <w:sdt>
     <w:sdtPr>
       <w:id w:val="-1899435946"/>
@@ -9227,7 +9204,7 @@
     <w:sdtContent>
       <w:p>
         <w:pPr>
-          <w:pStyle w:val="Piedepgina"/>
+          <w:pStyle w:val="Footer"/>
           <w:jc w:val="right"/>
           <w:rPr>
             <w:color w:val="943634" w:themeColor="accent2" w:themeShade="BF"/>
@@ -9262,7 +9239,7 @@
             <w:noProof/>
             <w:color w:val="943634" w:themeColor="accent2" w:themeShade="BF"/>
           </w:rPr>
-          <w:t>2</w:t>
+          <w:t>18</w:t>
         </w:r>
         <w:r>
           <w:rPr>
@@ -9275,7 +9252,7 @@
   </w:sdt>
   <w:p>
     <w:pPr>
-      <w:pStyle w:val="Piedepgina"/>
+      <w:pStyle w:val="Footer"/>
       <w:tabs>
         <w:tab w:val="clear" w:pos="8504"/>
         <w:tab w:val="right" w:pos="9720"/>
@@ -9286,7 +9263,7 @@
 </file>
 
 <file path=word/footnotes.xml><?xml version="1.0" encoding="utf-8"?>
-<w:footnotes xmlns:wpc="http://schemas.microsoft.com/office/word/2010/wordprocessingCanvas" xmlns:mc="http://schemas.openxmlformats.org/markup-compatibility/2006" xmlns:o="urn:schemas-microsoft-com:office:office" xmlns:r="http://schemas.openxmlformats.org/officeDocument/2006/relationships" xmlns:m="http://schemas.openxmlformats.org/officeDocument/2006/math" xmlns:v="urn:schemas-microsoft-com:vml" xmlns:wp14="http://schemas.microsoft.com/office/word/2010/wordprocessingDrawing" xmlns:wp="http://schemas.openxmlformats.org/drawingml/2006/wordprocessingDrawing" xmlns:w10="urn:schemas-microsoft-com:office:word" xmlns:w="http://schemas.openxmlformats.org/wordprocessingml/2006/main" xmlns:w14="http://schemas.microsoft.com/office/word/2010/wordml" xmlns:w15="http://schemas.microsoft.com/office/word/2012/wordml" xmlns:wpg="http://schemas.microsoft.com/office/word/2010/wordprocessingGroup" xmlns:wpi="http://schemas.microsoft.com/office/word/2010/wordprocessingInk" xmlns:wne="http://schemas.microsoft.com/office/word/2006/wordml" xmlns:wps="http://schemas.microsoft.com/office/word/2010/wordprocessingShape" mc:Ignorable="w14 w15 wp14">
+<w:footnotes xmlns:wpc="http://schemas.microsoft.com/office/word/2010/wordprocessingCanvas" xmlns:cx="http://schemas.microsoft.com/office/drawing/2014/chartex" xmlns:cx1="http://schemas.microsoft.com/office/drawing/2015/9/8/chartex" xmlns:cx2="http://schemas.microsoft.com/office/drawing/2015/10/21/chartex" xmlns:mc="http://schemas.openxmlformats.org/markup-compatibility/2006" xmlns:o="urn:schemas-microsoft-com:office:office" xmlns:r="http://schemas.openxmlformats.org/officeDocument/2006/relationships" xmlns:m="http://schemas.openxmlformats.org/officeDocument/2006/math" xmlns:v="urn:schemas-microsoft-com:vml" xmlns:wp14="http://schemas.microsoft.com/office/word/2010/wordprocessingDrawing" xmlns:wp="http://schemas.openxmlformats.org/drawingml/2006/wordprocessingDrawing" xmlns:w10="urn:schemas-microsoft-com:office:word" xmlns:w="http://schemas.openxmlformats.org/wordprocessingml/2006/main" xmlns:w14="http://schemas.microsoft.com/office/word/2010/wordml" xmlns:w15="http://schemas.microsoft.com/office/word/2012/wordml" xmlns:w16se="http://schemas.microsoft.com/office/word/2015/wordml/symex" xmlns:wpg="http://schemas.microsoft.com/office/word/2010/wordprocessingGroup" xmlns:wpi="http://schemas.microsoft.com/office/word/2010/wordprocessingInk" xmlns:wne="http://schemas.microsoft.com/office/word/2006/wordml" xmlns:wps="http://schemas.microsoft.com/office/word/2010/wordprocessingShape" mc:Ignorable="w14 w15 w16se wp14">
   <w:footnote w:type="separator" w:id="-1">
     <w:p>
       <w:r>
@@ -9407,7 +9384,7 @@
       </w:pPr>
       <w:r>
         <w:rPr>
-          <w:rStyle w:val="Refdenotaalpie"/>
+          <w:rStyle w:val="FootnoteReference"/>
         </w:rPr>
         <w:footnoteRef/>
       </w:r>
@@ -9437,7 +9414,7 @@
       <w:hyperlink r:id="rId3" w:tgtFrame="_blank" w:history="1">
         <w:r>
           <w:rPr>
-            <w:rStyle w:val="Hipervnculo"/>
+            <w:rStyle w:val="Hyperlink"/>
             <w:rFonts w:ascii="Arial" w:hAnsi="Arial" w:cs="Arial"/>
             <w:color w:val="1155CC"/>
             <w:sz w:val="16"/>
@@ -9481,7 +9458,7 @@
       <w:hyperlink r:id="rId4" w:tgtFrame="_blank" w:history="1">
         <w:r>
           <w:rPr>
-            <w:rStyle w:val="Hipervnculo"/>
+            <w:rStyle w:val="Hyperlink"/>
             <w:rFonts w:ascii="Arial" w:hAnsi="Arial" w:cs="Arial"/>
             <w:color w:val="1155CC"/>
             <w:sz w:val="16"/>
@@ -9512,7 +9489,7 @@
     </w:p>
     <w:p>
       <w:pPr>
-        <w:pStyle w:val="Textonotapie"/>
+        <w:pStyle w:val="FootnoteText"/>
       </w:pPr>
     </w:p>
   </w:footnote>
@@ -9520,10 +9497,10 @@
 </file>
 
 <file path=word/header1.xml><?xml version="1.0" encoding="utf-8"?>
-<w:hdr xmlns:wpc="http://schemas.microsoft.com/office/word/2010/wordprocessingCanvas" xmlns:mc="http://schemas.openxmlformats.org/markup-compatibility/2006" xmlns:o="urn:schemas-microsoft-com:office:office" xmlns:r="http://schemas.openxmlformats.org/officeDocument/2006/relationships" xmlns:m="http://schemas.openxmlformats.org/officeDocument/2006/math" xmlns:v="urn:schemas-microsoft-com:vml" xmlns:wp14="http://schemas.microsoft.com/office/word/2010/wordprocessingDrawing" xmlns:wp="http://schemas.openxmlformats.org/drawingml/2006/wordprocessingDrawing" xmlns:w10="urn:schemas-microsoft-com:office:word" xmlns:w="http://schemas.openxmlformats.org/wordprocessingml/2006/main" xmlns:w14="http://schemas.microsoft.com/office/word/2010/wordml" xmlns:w15="http://schemas.microsoft.com/office/word/2012/wordml" xmlns:wpg="http://schemas.microsoft.com/office/word/2010/wordprocessingGroup" xmlns:wpi="http://schemas.microsoft.com/office/word/2010/wordprocessingInk" xmlns:wne="http://schemas.microsoft.com/office/word/2006/wordml" xmlns:wps="http://schemas.microsoft.com/office/word/2010/wordprocessingShape" mc:Ignorable="w14 w15 wp14">
+<w:hdr xmlns:wpc="http://schemas.microsoft.com/office/word/2010/wordprocessingCanvas" xmlns:cx="http://schemas.microsoft.com/office/drawing/2014/chartex" xmlns:cx1="http://schemas.microsoft.com/office/drawing/2015/9/8/chartex" xmlns:cx2="http://schemas.microsoft.com/office/drawing/2015/10/21/chartex" xmlns:mc="http://schemas.openxmlformats.org/markup-compatibility/2006" xmlns:o="urn:schemas-microsoft-com:office:office" xmlns:r="http://schemas.openxmlformats.org/officeDocument/2006/relationships" xmlns:m="http://schemas.openxmlformats.org/officeDocument/2006/math" xmlns:v="urn:schemas-microsoft-com:vml" xmlns:wp14="http://schemas.microsoft.com/office/word/2010/wordprocessingDrawing" xmlns:wp="http://schemas.openxmlformats.org/drawingml/2006/wordprocessingDrawing" xmlns:w10="urn:schemas-microsoft-com:office:word" xmlns:w="http://schemas.openxmlformats.org/wordprocessingml/2006/main" xmlns:w14="http://schemas.microsoft.com/office/word/2010/wordml" xmlns:w15="http://schemas.microsoft.com/office/word/2012/wordml" xmlns:w16se="http://schemas.microsoft.com/office/word/2015/wordml/symex" xmlns:wpg="http://schemas.microsoft.com/office/word/2010/wordprocessingGroup" xmlns:wpi="http://schemas.microsoft.com/office/word/2010/wordprocessingInk" xmlns:wne="http://schemas.microsoft.com/office/word/2006/wordml" xmlns:wps="http://schemas.microsoft.com/office/word/2010/wordprocessingShape" mc:Ignorable="w14 w15 w16se wp14">
   <w:p>
     <w:pPr>
-      <w:pStyle w:val="Encabezado"/>
+      <w:pStyle w:val="Header"/>
     </w:pPr>
   </w:p>
   <w:tbl>
@@ -9729,27 +9706,27 @@
   </w:tbl>
   <w:p>
     <w:pPr>
-      <w:pStyle w:val="Encabezado"/>
+      <w:pStyle w:val="Header"/>
     </w:pPr>
   </w:p>
   <w:p>
     <w:pPr>
-      <w:pStyle w:val="Encabezado"/>
+      <w:pStyle w:val="Header"/>
     </w:pPr>
   </w:p>
   <w:p>
     <w:pPr>
-      <w:pStyle w:val="Encabezado"/>
+      <w:pStyle w:val="Header"/>
     </w:pPr>
   </w:p>
 </w:hdr>
 </file>
 
 <file path=word/header2.xml><?xml version="1.0" encoding="utf-8"?>
-<w:hdr xmlns:wpc="http://schemas.microsoft.com/office/word/2010/wordprocessingCanvas" xmlns:mc="http://schemas.openxmlformats.org/markup-compatibility/2006" xmlns:o="urn:schemas-microsoft-com:office:office" xmlns:r="http://schemas.openxmlformats.org/officeDocument/2006/relationships" xmlns:m="http://schemas.openxmlformats.org/officeDocument/2006/math" xmlns:v="urn:schemas-microsoft-com:vml" xmlns:wp14="http://schemas.microsoft.com/office/word/2010/wordprocessingDrawing" xmlns:wp="http://schemas.openxmlformats.org/drawingml/2006/wordprocessingDrawing" xmlns:w10="urn:schemas-microsoft-com:office:word" xmlns:w="http://schemas.openxmlformats.org/wordprocessingml/2006/main" xmlns:w14="http://schemas.microsoft.com/office/word/2010/wordml" xmlns:w15="http://schemas.microsoft.com/office/word/2012/wordml" xmlns:wpg="http://schemas.microsoft.com/office/word/2010/wordprocessingGroup" xmlns:wpi="http://schemas.microsoft.com/office/word/2010/wordprocessingInk" xmlns:wne="http://schemas.microsoft.com/office/word/2006/wordml" xmlns:wps="http://schemas.microsoft.com/office/word/2010/wordprocessingShape" mc:Ignorable="w14 w15 wp14">
+<w:hdr xmlns:wpc="http://schemas.microsoft.com/office/word/2010/wordprocessingCanvas" xmlns:cx="http://schemas.microsoft.com/office/drawing/2014/chartex" xmlns:cx1="http://schemas.microsoft.com/office/drawing/2015/9/8/chartex" xmlns:cx2="http://schemas.microsoft.com/office/drawing/2015/10/21/chartex" xmlns:mc="http://schemas.openxmlformats.org/markup-compatibility/2006" xmlns:o="urn:schemas-microsoft-com:office:office" xmlns:r="http://schemas.openxmlformats.org/officeDocument/2006/relationships" xmlns:m="http://schemas.openxmlformats.org/officeDocument/2006/math" xmlns:v="urn:schemas-microsoft-com:vml" xmlns:wp14="http://schemas.microsoft.com/office/word/2010/wordprocessingDrawing" xmlns:wp="http://schemas.openxmlformats.org/drawingml/2006/wordprocessingDrawing" xmlns:w10="urn:schemas-microsoft-com:office:word" xmlns:w="http://schemas.openxmlformats.org/wordprocessingml/2006/main" xmlns:w14="http://schemas.microsoft.com/office/word/2010/wordml" xmlns:w15="http://schemas.microsoft.com/office/word/2012/wordml" xmlns:w16se="http://schemas.microsoft.com/office/word/2015/wordml/symex" xmlns:wpg="http://schemas.microsoft.com/office/word/2010/wordprocessingGroup" xmlns:wpi="http://schemas.microsoft.com/office/word/2010/wordprocessingInk" xmlns:wne="http://schemas.microsoft.com/office/word/2006/wordml" xmlns:wps="http://schemas.microsoft.com/office/word/2010/wordprocessingShape" mc:Ignorable="w14 w15 w16se wp14">
   <w:p>
     <w:pPr>
-      <w:pStyle w:val="Encabezado"/>
+      <w:pStyle w:val="Header"/>
     </w:pPr>
     <w:r>
       <w:rPr>
@@ -9816,8 +9793,8 @@
 </file>
 
 <file path=word/numbering.xml><?xml version="1.0" encoding="utf-8"?>
-<w:numbering xmlns:wpc="http://schemas.microsoft.com/office/word/2010/wordprocessingCanvas" xmlns:mc="http://schemas.openxmlformats.org/markup-compatibility/2006" xmlns:o="urn:schemas-microsoft-com:office:office" xmlns:r="http://schemas.openxmlformats.org/officeDocument/2006/relationships" xmlns:m="http://schemas.openxmlformats.org/officeDocument/2006/math" xmlns:v="urn:schemas-microsoft-com:vml" xmlns:wp14="http://schemas.microsoft.com/office/word/2010/wordprocessingDrawing" xmlns:wp="http://schemas.openxmlformats.org/drawingml/2006/wordprocessingDrawing" xmlns:w10="urn:schemas-microsoft-com:office:word" xmlns:w="http://schemas.openxmlformats.org/wordprocessingml/2006/main" xmlns:w14="http://schemas.microsoft.com/office/word/2010/wordml" xmlns:w15="http://schemas.microsoft.com/office/word/2012/wordml" xmlns:wpg="http://schemas.microsoft.com/office/word/2010/wordprocessingGroup" xmlns:wpi="http://schemas.microsoft.com/office/word/2010/wordprocessingInk" xmlns:wne="http://schemas.microsoft.com/office/word/2006/wordml" xmlns:wps="http://schemas.microsoft.com/office/word/2010/wordprocessingShape" mc:Ignorable="w14 w15 wp14">
-  <w:abstractNum w:abstractNumId="0">
+<w:numbering xmlns:wpc="http://schemas.microsoft.com/office/word/2010/wordprocessingCanvas" xmlns:cx="http://schemas.microsoft.com/office/drawing/2014/chartex" xmlns:cx1="http://schemas.microsoft.com/office/drawing/2015/9/8/chartex" xmlns:cx2="http://schemas.microsoft.com/office/drawing/2015/10/21/chartex" xmlns:mc="http://schemas.openxmlformats.org/markup-compatibility/2006" xmlns:o="urn:schemas-microsoft-com:office:office" xmlns:r="http://schemas.openxmlformats.org/officeDocument/2006/relationships" xmlns:m="http://schemas.openxmlformats.org/officeDocument/2006/math" xmlns:v="urn:schemas-microsoft-com:vml" xmlns:wp14="http://schemas.microsoft.com/office/word/2010/wordprocessingDrawing" xmlns:wp="http://schemas.openxmlformats.org/drawingml/2006/wordprocessingDrawing" xmlns:w10="urn:schemas-microsoft-com:office:word" xmlns:w="http://schemas.openxmlformats.org/wordprocessingml/2006/main" xmlns:w14="http://schemas.microsoft.com/office/word/2010/wordml" xmlns:w15="http://schemas.microsoft.com/office/word/2012/wordml" xmlns:w16se="http://schemas.microsoft.com/office/word/2015/wordml/symex" xmlns:wpg="http://schemas.microsoft.com/office/word/2010/wordprocessingGroup" xmlns:wpi="http://schemas.microsoft.com/office/word/2010/wordprocessingInk" xmlns:wne="http://schemas.microsoft.com/office/word/2006/wordml" xmlns:wps="http://schemas.microsoft.com/office/word/2010/wordprocessingShape" mc:Ignorable="w14 w15 w16se wp14">
+  <w:abstractNum w:abstractNumId="0" w15:restartNumberingAfterBreak="0">
     <w:nsid w:val="00000002"/>
     <w:multiLevelType w:val="singleLevel"/>
     <w:tmpl w:val="00000002"/>
@@ -9838,7 +9815,7 @@
       </w:rPr>
     </w:lvl>
   </w:abstractNum>
-  <w:abstractNum w:abstractNumId="1">
+  <w:abstractNum w:abstractNumId="1" w15:restartNumberingAfterBreak="0">
     <w:nsid w:val="00000003"/>
     <w:multiLevelType w:val="singleLevel"/>
     <w:tmpl w:val="00000003"/>
@@ -9859,7 +9836,7 @@
       </w:rPr>
     </w:lvl>
   </w:abstractNum>
-  <w:abstractNum w:abstractNumId="2">
+  <w:abstractNum w:abstractNumId="2" w15:restartNumberingAfterBreak="0">
     <w:nsid w:val="00000004"/>
     <w:multiLevelType w:val="multilevel"/>
     <w:tmpl w:val="00000004"/>
@@ -9976,7 +9953,7 @@
       </w:pPr>
     </w:lvl>
   </w:abstractNum>
-  <w:abstractNum w:abstractNumId="3">
+  <w:abstractNum w:abstractNumId="3" w15:restartNumberingAfterBreak="0">
     <w:nsid w:val="00000005"/>
     <w:multiLevelType w:val="multilevel"/>
     <w:tmpl w:val="00000005"/>
@@ -10093,7 +10070,7 @@
       </w:pPr>
     </w:lvl>
   </w:abstractNum>
-  <w:abstractNum w:abstractNumId="4">
+  <w:abstractNum w:abstractNumId="4" w15:restartNumberingAfterBreak="0">
     <w:nsid w:val="00000006"/>
     <w:multiLevelType w:val="singleLevel"/>
     <w:tmpl w:val="00000006"/>
@@ -10114,7 +10091,7 @@
       </w:rPr>
     </w:lvl>
   </w:abstractNum>
-  <w:abstractNum w:abstractNumId="5">
+  <w:abstractNum w:abstractNumId="5" w15:restartNumberingAfterBreak="0">
     <w:nsid w:val="00000007"/>
     <w:multiLevelType w:val="singleLevel"/>
     <w:tmpl w:val="00000007"/>
@@ -10135,7 +10112,7 @@
       </w:rPr>
     </w:lvl>
   </w:abstractNum>
-  <w:abstractNum w:abstractNumId="6">
+  <w:abstractNum w:abstractNumId="6" w15:restartNumberingAfterBreak="0">
     <w:nsid w:val="00000008"/>
     <w:multiLevelType w:val="singleLevel"/>
     <w:tmpl w:val="00000008"/>
@@ -10156,7 +10133,7 @@
       </w:rPr>
     </w:lvl>
   </w:abstractNum>
-  <w:abstractNum w:abstractNumId="7">
+  <w:abstractNum w:abstractNumId="7" w15:restartNumberingAfterBreak="0">
     <w:nsid w:val="00000009"/>
     <w:multiLevelType w:val="singleLevel"/>
     <w:tmpl w:val="00000009"/>
@@ -10177,7 +10154,7 @@
       </w:rPr>
     </w:lvl>
   </w:abstractNum>
-  <w:abstractNum w:abstractNumId="8">
+  <w:abstractNum w:abstractNumId="8" w15:restartNumberingAfterBreak="0">
     <w:nsid w:val="0000000A"/>
     <w:multiLevelType w:val="singleLevel"/>
     <w:tmpl w:val="0000000A"/>
@@ -10198,7 +10175,7 @@
       </w:rPr>
     </w:lvl>
   </w:abstractNum>
-  <w:abstractNum w:abstractNumId="9">
+  <w:abstractNum w:abstractNumId="9" w15:restartNumberingAfterBreak="0">
     <w:nsid w:val="0000000B"/>
     <w:multiLevelType w:val="singleLevel"/>
     <w:tmpl w:val="0000000B"/>
@@ -10219,7 +10196,7 @@
       </w:rPr>
     </w:lvl>
   </w:abstractNum>
-  <w:abstractNum w:abstractNumId="10">
+  <w:abstractNum w:abstractNumId="10" w15:restartNumberingAfterBreak="0">
     <w:nsid w:val="0000000C"/>
     <w:multiLevelType w:val="singleLevel"/>
     <w:tmpl w:val="0000000C"/>
@@ -10240,7 +10217,7 @@
       </w:rPr>
     </w:lvl>
   </w:abstractNum>
-  <w:abstractNum w:abstractNumId="11">
+  <w:abstractNum w:abstractNumId="11" w15:restartNumberingAfterBreak="0">
     <w:nsid w:val="0000000D"/>
     <w:multiLevelType w:val="singleLevel"/>
     <w:tmpl w:val="0000000D"/>
@@ -10261,7 +10238,7 @@
       </w:rPr>
     </w:lvl>
   </w:abstractNum>
-  <w:abstractNum w:abstractNumId="12">
+  <w:abstractNum w:abstractNumId="12" w15:restartNumberingAfterBreak="0">
     <w:nsid w:val="0000000E"/>
     <w:multiLevelType w:val="singleLevel"/>
     <w:tmpl w:val="0000000E"/>
@@ -10282,7 +10259,7 @@
       </w:rPr>
     </w:lvl>
   </w:abstractNum>
-  <w:abstractNum w:abstractNumId="13">
+  <w:abstractNum w:abstractNumId="13" w15:restartNumberingAfterBreak="0">
     <w:nsid w:val="0000000F"/>
     <w:multiLevelType w:val="singleLevel"/>
     <w:tmpl w:val="0000000F"/>
@@ -10303,7 +10280,7 @@
       </w:rPr>
     </w:lvl>
   </w:abstractNum>
-  <w:abstractNum w:abstractNumId="14">
+  <w:abstractNum w:abstractNumId="14" w15:restartNumberingAfterBreak="0">
     <w:nsid w:val="00000010"/>
     <w:multiLevelType w:val="singleLevel"/>
     <w:tmpl w:val="00000010"/>
@@ -10324,7 +10301,7 @@
       </w:rPr>
     </w:lvl>
   </w:abstractNum>
-  <w:abstractNum w:abstractNumId="15">
+  <w:abstractNum w:abstractNumId="15" w15:restartNumberingAfterBreak="0">
     <w:nsid w:val="00000011"/>
     <w:multiLevelType w:val="singleLevel"/>
     <w:tmpl w:val="00000011"/>
@@ -10345,7 +10322,7 @@
       </w:rPr>
     </w:lvl>
   </w:abstractNum>
-  <w:abstractNum w:abstractNumId="16">
+  <w:abstractNum w:abstractNumId="16" w15:restartNumberingAfterBreak="0">
     <w:nsid w:val="00000012"/>
     <w:multiLevelType w:val="singleLevel"/>
     <w:tmpl w:val="00000012"/>
@@ -10366,7 +10343,7 @@
       </w:rPr>
     </w:lvl>
   </w:abstractNum>
-  <w:abstractNum w:abstractNumId="17">
+  <w:abstractNum w:abstractNumId="17" w15:restartNumberingAfterBreak="0">
     <w:nsid w:val="00000013"/>
     <w:multiLevelType w:val="singleLevel"/>
     <w:tmpl w:val="00000013"/>
@@ -10387,7 +10364,7 @@
       </w:rPr>
     </w:lvl>
   </w:abstractNum>
-  <w:abstractNum w:abstractNumId="18">
+  <w:abstractNum w:abstractNumId="18" w15:restartNumberingAfterBreak="0">
     <w:nsid w:val="00000014"/>
     <w:multiLevelType w:val="multilevel"/>
     <w:tmpl w:val="00000014"/>
@@ -10544,7 +10521,7 @@
       </w:rPr>
     </w:lvl>
   </w:abstractNum>
-  <w:abstractNum w:abstractNumId="19">
+  <w:abstractNum w:abstractNumId="19" w15:restartNumberingAfterBreak="0">
     <w:nsid w:val="00000015"/>
     <w:multiLevelType w:val="multilevel"/>
     <w:tmpl w:val="00000015"/>
@@ -10703,7 +10680,7 @@
       </w:rPr>
     </w:lvl>
   </w:abstractNum>
-  <w:abstractNum w:abstractNumId="20">
+  <w:abstractNum w:abstractNumId="20" w15:restartNumberingAfterBreak="0">
     <w:nsid w:val="040B43AC"/>
     <w:multiLevelType w:val="multilevel"/>
     <w:tmpl w:val="A7C49710"/>
@@ -10852,7 +10829,7 @@
       </w:rPr>
     </w:lvl>
   </w:abstractNum>
-  <w:abstractNum w:abstractNumId="21">
+  <w:abstractNum w:abstractNumId="21" w15:restartNumberingAfterBreak="0">
     <w:nsid w:val="08500974"/>
     <w:multiLevelType w:val="multilevel"/>
     <w:tmpl w:val="BF4EADBE"/>
@@ -10965,7 +10942,7 @@
       </w:rPr>
     </w:lvl>
   </w:abstractNum>
-  <w:abstractNum w:abstractNumId="22">
+  <w:abstractNum w:abstractNumId="22" w15:restartNumberingAfterBreak="0">
     <w:nsid w:val="0942620D"/>
     <w:multiLevelType w:val="multilevel"/>
     <w:tmpl w:val="B9C43B56"/>
@@ -11078,7 +11055,7 @@
       </w:pPr>
     </w:lvl>
   </w:abstractNum>
-  <w:abstractNum w:abstractNumId="23">
+  <w:abstractNum w:abstractNumId="23" w15:restartNumberingAfterBreak="0">
     <w:nsid w:val="0A202411"/>
     <w:multiLevelType w:val="multilevel"/>
     <w:tmpl w:val="8C6EE94A"/>
@@ -11191,7 +11168,7 @@
       </w:rPr>
     </w:lvl>
   </w:abstractNum>
-  <w:abstractNum w:abstractNumId="24">
+  <w:abstractNum w:abstractNumId="24" w15:restartNumberingAfterBreak="0">
     <w:nsid w:val="0D3D1FB9"/>
     <w:multiLevelType w:val="multilevel"/>
     <w:tmpl w:val="660C60B4"/>
@@ -11304,7 +11281,7 @@
       </w:rPr>
     </w:lvl>
   </w:abstractNum>
-  <w:abstractNum w:abstractNumId="25">
+  <w:abstractNum w:abstractNumId="25" w15:restartNumberingAfterBreak="0">
     <w:nsid w:val="11A93F6C"/>
     <w:multiLevelType w:val="multilevel"/>
     <w:tmpl w:val="BA143E14"/>
@@ -11417,7 +11394,7 @@
       </w:rPr>
     </w:lvl>
   </w:abstractNum>
-  <w:abstractNum w:abstractNumId="26">
+  <w:abstractNum w:abstractNumId="26" w15:restartNumberingAfterBreak="0">
     <w:nsid w:val="1DA028B7"/>
     <w:multiLevelType w:val="multilevel"/>
     <w:tmpl w:val="3F2CC692"/>
@@ -11566,7 +11543,7 @@
       </w:rPr>
     </w:lvl>
   </w:abstractNum>
-  <w:abstractNum w:abstractNumId="27">
+  <w:abstractNum w:abstractNumId="27" w15:restartNumberingAfterBreak="0">
     <w:nsid w:val="1FC21A24"/>
     <w:multiLevelType w:val="multilevel"/>
     <w:tmpl w:val="2EA84BD8"/>
@@ -11679,7 +11656,7 @@
       </w:rPr>
     </w:lvl>
   </w:abstractNum>
-  <w:abstractNum w:abstractNumId="28">
+  <w:abstractNum w:abstractNumId="28" w15:restartNumberingAfterBreak="0">
     <w:nsid w:val="226A7AE3"/>
     <w:multiLevelType w:val="multilevel"/>
     <w:tmpl w:val="68B0C406"/>
@@ -11792,7 +11769,7 @@
       </w:rPr>
     </w:lvl>
   </w:abstractNum>
-  <w:abstractNum w:abstractNumId="29">
+  <w:abstractNum w:abstractNumId="29" w15:restartNumberingAfterBreak="0">
     <w:nsid w:val="26FA0852"/>
     <w:multiLevelType w:val="multilevel"/>
     <w:tmpl w:val="CCC2E3B6"/>
@@ -11905,7 +11882,7 @@
       </w:rPr>
     </w:lvl>
   </w:abstractNum>
-  <w:abstractNum w:abstractNumId="30">
+  <w:abstractNum w:abstractNumId="30" w15:restartNumberingAfterBreak="0">
     <w:nsid w:val="277743AB"/>
     <w:multiLevelType w:val="multilevel"/>
     <w:tmpl w:val="77BCE412"/>
@@ -12018,7 +11995,7 @@
       </w:rPr>
     </w:lvl>
   </w:abstractNum>
-  <w:abstractNum w:abstractNumId="31">
+  <w:abstractNum w:abstractNumId="31" w15:restartNumberingAfterBreak="0">
     <w:nsid w:val="28D06374"/>
     <w:multiLevelType w:val="hybridMultilevel"/>
     <w:tmpl w:val="5350956A"/>
@@ -12131,7 +12108,7 @@
       </w:rPr>
     </w:lvl>
   </w:abstractNum>
-  <w:abstractNum w:abstractNumId="32">
+  <w:abstractNum w:abstractNumId="32" w15:restartNumberingAfterBreak="0">
     <w:nsid w:val="3A9D4F70"/>
     <w:multiLevelType w:val="multilevel"/>
     <w:tmpl w:val="A1805B16"/>
@@ -12244,7 +12221,7 @@
       </w:rPr>
     </w:lvl>
   </w:abstractNum>
-  <w:abstractNum w:abstractNumId="33">
+  <w:abstractNum w:abstractNumId="33" w15:restartNumberingAfterBreak="0">
     <w:nsid w:val="3C6526C7"/>
     <w:multiLevelType w:val="multilevel"/>
     <w:tmpl w:val="AA062228"/>
@@ -12357,7 +12334,7 @@
       </w:rPr>
     </w:lvl>
   </w:abstractNum>
-  <w:abstractNum w:abstractNumId="34">
+  <w:abstractNum w:abstractNumId="34" w15:restartNumberingAfterBreak="0">
     <w:nsid w:val="3D971883"/>
     <w:multiLevelType w:val="multilevel"/>
     <w:tmpl w:val="FAC051DA"/>
@@ -12506,7 +12483,7 @@
       </w:rPr>
     </w:lvl>
   </w:abstractNum>
-  <w:abstractNum w:abstractNumId="35">
+  <w:abstractNum w:abstractNumId="35" w15:restartNumberingAfterBreak="0">
     <w:nsid w:val="44C9249A"/>
     <w:multiLevelType w:val="multilevel"/>
     <w:tmpl w:val="C5CEE1FA"/>
@@ -12619,7 +12596,7 @@
       </w:rPr>
     </w:lvl>
   </w:abstractNum>
-  <w:abstractNum w:abstractNumId="36">
+  <w:abstractNum w:abstractNumId="36" w15:restartNumberingAfterBreak="0">
     <w:nsid w:val="4E83370A"/>
     <w:multiLevelType w:val="multilevel"/>
     <w:tmpl w:val="935A4F70"/>
@@ -12732,7 +12709,7 @@
       </w:rPr>
     </w:lvl>
   </w:abstractNum>
-  <w:abstractNum w:abstractNumId="37">
+  <w:abstractNum w:abstractNumId="37" w15:restartNumberingAfterBreak="0">
     <w:nsid w:val="501C7926"/>
     <w:multiLevelType w:val="multilevel"/>
     <w:tmpl w:val="D5C0E33C"/>
@@ -12845,7 +12822,7 @@
       </w:pPr>
     </w:lvl>
   </w:abstractNum>
-  <w:abstractNum w:abstractNumId="38">
+  <w:abstractNum w:abstractNumId="38" w15:restartNumberingAfterBreak="0">
     <w:nsid w:val="502B5154"/>
     <w:multiLevelType w:val="multilevel"/>
     <w:tmpl w:val="A3B4E430"/>
@@ -12994,7 +12971,7 @@
       </w:rPr>
     </w:lvl>
   </w:abstractNum>
-  <w:abstractNum w:abstractNumId="39">
+  <w:abstractNum w:abstractNumId="39" w15:restartNumberingAfterBreak="0">
     <w:nsid w:val="58DC2643"/>
     <w:multiLevelType w:val="multilevel"/>
     <w:tmpl w:val="0E065C9C"/>
@@ -13143,7 +13120,7 @@
       </w:rPr>
     </w:lvl>
   </w:abstractNum>
-  <w:abstractNum w:abstractNumId="40">
+  <w:abstractNum w:abstractNumId="40" w15:restartNumberingAfterBreak="0">
     <w:nsid w:val="5F1317E8"/>
     <w:multiLevelType w:val="hybridMultilevel"/>
     <w:tmpl w:val="AFD030F2"/>
@@ -13256,7 +13233,7 @@
       </w:rPr>
     </w:lvl>
   </w:abstractNum>
-  <w:abstractNum w:abstractNumId="41">
+  <w:abstractNum w:abstractNumId="41" w15:restartNumberingAfterBreak="0">
     <w:nsid w:val="6095047B"/>
     <w:multiLevelType w:val="multilevel"/>
     <w:tmpl w:val="038C75FC"/>
@@ -13405,7 +13382,7 @@
       </w:rPr>
     </w:lvl>
   </w:abstractNum>
-  <w:abstractNum w:abstractNumId="42">
+  <w:abstractNum w:abstractNumId="42" w15:restartNumberingAfterBreak="0">
     <w:nsid w:val="712F5DF1"/>
     <w:multiLevelType w:val="multilevel"/>
     <w:tmpl w:val="67185EC0"/>
@@ -13518,7 +13495,7 @@
       </w:rPr>
     </w:lvl>
   </w:abstractNum>
-  <w:abstractNum w:abstractNumId="43">
+  <w:abstractNum w:abstractNumId="43" w15:restartNumberingAfterBreak="0">
     <w:nsid w:val="72F57511"/>
     <w:multiLevelType w:val="multilevel"/>
     <w:tmpl w:val="C15EE978"/>
@@ -13667,7 +13644,7 @@
       </w:rPr>
     </w:lvl>
   </w:abstractNum>
-  <w:abstractNum w:abstractNumId="44">
+  <w:abstractNum w:abstractNumId="44" w15:restartNumberingAfterBreak="0">
     <w:nsid w:val="7B651425"/>
     <w:multiLevelType w:val="multilevel"/>
     <w:tmpl w:val="11F4FD78"/>
@@ -13780,7 +13757,7 @@
       </w:rPr>
     </w:lvl>
   </w:abstractNum>
-  <w:abstractNum w:abstractNumId="45">
+  <w:abstractNum w:abstractNumId="45" w15:restartNumberingAfterBreak="0">
     <w:nsid w:val="7E95758F"/>
     <w:multiLevelType w:val="hybridMultilevel"/>
     <w:tmpl w:val="92A2E7AE"/>
@@ -13893,7 +13870,7 @@
       </w:rPr>
     </w:lvl>
   </w:abstractNum>
-  <w:abstractNum w:abstractNumId="46">
+  <w:abstractNum w:abstractNumId="46" w15:restartNumberingAfterBreak="0">
     <w:nsid w:val="7FC75CA9"/>
     <w:multiLevelType w:val="multilevel"/>
     <w:tmpl w:val="0CE4CF2A"/>
@@ -14135,7 +14112,7 @@
 </file>
 
 <file path=word/styles.xml><?xml version="1.0" encoding="utf-8"?>
-<w:styles xmlns:mc="http://schemas.openxmlformats.org/markup-compatibility/2006" xmlns:r="http://schemas.openxmlformats.org/officeDocument/2006/relationships" xmlns:w="http://schemas.openxmlformats.org/wordprocessingml/2006/main" xmlns:w14="http://schemas.microsoft.com/office/word/2010/wordml" xmlns:w15="http://schemas.microsoft.com/office/word/2012/wordml" mc:Ignorable="w14 w15">
+<w:styles xmlns:mc="http://schemas.openxmlformats.org/markup-compatibility/2006" xmlns:r="http://schemas.openxmlformats.org/officeDocument/2006/relationships" xmlns:w="http://schemas.openxmlformats.org/wordprocessingml/2006/main" xmlns:w14="http://schemas.microsoft.com/office/word/2010/wordml" xmlns:w15="http://schemas.microsoft.com/office/word/2012/wordml" xmlns:w16se="http://schemas.microsoft.com/office/word/2015/wordml/symex" mc:Ignorable="w14 w15 w16se">
   <w:docDefaults>
     <w:rPrDefault>
       <w:rPr>
@@ -14145,7 +14122,7 @@
     </w:rPrDefault>
     <w:pPrDefault/>
   </w:docDefaults>
-  <w:latentStyles w:defLockedState="0" w:defUIPriority="0" w:defSemiHidden="0" w:defUnhideWhenUsed="0" w:defQFormat="0" w:count="371">
+  <w:latentStyles w:defLockedState="0" w:defUIPriority="0" w:defSemiHidden="0" w:defUnhideWhenUsed="0" w:defQFormat="0" w:count="373">
     <w:lsdException w:name="Normal" w:qFormat="1"/>
     <w:lsdException w:name="heading 1" w:qFormat="1"/>
     <w:lsdException w:name="heading 2" w:qFormat="1"/>
@@ -14245,7 +14222,6 @@
     <w:lsdException w:name="HTML Sample" w:semiHidden="1" w:unhideWhenUsed="1"/>
     <w:lsdException w:name="HTML Typewriter" w:semiHidden="1" w:unhideWhenUsed="1"/>
     <w:lsdException w:name="HTML Variable" w:semiHidden="1" w:unhideWhenUsed="1"/>
-    <w:lsdException w:name="Normal Table" w:semiHidden="1" w:unhideWhenUsed="1"/>
     <w:lsdException w:name="annotation subject" w:semiHidden="1" w:unhideWhenUsed="1"/>
     <w:lsdException w:name="No List" w:semiHidden="1" w:unhideWhenUsed="1"/>
     <w:lsdException w:name="Outline List 1" w:semiHidden="1" w:unhideWhenUsed="1"/>
@@ -14291,10 +14267,8 @@
     <w:lsdException w:name="Table Subtle 1" w:semiHidden="1" w:unhideWhenUsed="1"/>
     <w:lsdException w:name="Table Subtle 2" w:semiHidden="1" w:unhideWhenUsed="1"/>
     <w:lsdException w:name="Table Web 1" w:semiHidden="1" w:unhideWhenUsed="1"/>
-    <w:lsdException w:name="Table Web 2" w:semiHidden="1" w:unhideWhenUsed="1"/>
     <w:lsdException w:name="Table Web 3" w:semiHidden="1" w:unhideWhenUsed="1"/>
     <w:lsdException w:name="Balloon Text" w:semiHidden="1" w:unhideWhenUsed="1"/>
-    <w:lsdException w:name="Table Theme" w:semiHidden="1" w:unhideWhenUsed="1"/>
     <w:lsdException w:name="Placeholder Text" w:semiHidden="1" w:uiPriority="99"/>
     <w:lsdException w:name="No Spacing" w:uiPriority="1" w:qFormat="1"/>
     <w:lsdException w:name="Light Shading" w:uiPriority="60"/>
@@ -14510,6 +14484,8 @@
     <w:lsdException w:name="List Table 5 Dark Accent 6" w:uiPriority="50"/>
     <w:lsdException w:name="List Table 6 Colorful Accent 6" w:uiPriority="51"/>
     <w:lsdException w:name="List Table 7 Colorful Accent 6" w:uiPriority="52"/>
+    <w:lsdException w:name="Mention" w:semiHidden="1" w:uiPriority="99" w:unhideWhenUsed="1"/>
+    <w:lsdException w:name="Smart Hyperlink" w:semiHidden="1" w:uiPriority="99" w:unhideWhenUsed="1"/>
   </w:latentStyles>
   <w:style w:type="paragraph" w:default="1" w:styleId="Normal">
     <w:name w:val="Normal"/>
@@ -14520,7 +14496,7 @@
       <w:szCs w:val="24"/>
     </w:rPr>
   </w:style>
-  <w:style w:type="paragraph" w:styleId="Ttulo1">
+  <w:style w:type="paragraph" w:styleId="Heading1">
     <w:name w:val="heading 1"/>
     <w:basedOn w:val="Normal"/>
     <w:next w:val="Normal"/>
@@ -14542,7 +14518,7 @@
       <w:lang w:val="pt-BR"/>
     </w:rPr>
   </w:style>
-  <w:style w:type="paragraph" w:styleId="Ttulo2">
+  <w:style w:type="paragraph" w:styleId="Heading2">
     <w:name w:val="heading 2"/>
     <w:basedOn w:val="Normal"/>
     <w:next w:val="Normal"/>
@@ -14568,7 +14544,7 @@
       </w14:shadow>
     </w:rPr>
   </w:style>
-  <w:style w:type="paragraph" w:styleId="Ttulo3">
+  <w:style w:type="paragraph" w:styleId="Heading3">
     <w:name w:val="heading 3"/>
     <w:basedOn w:val="Normal"/>
     <w:next w:val="Normal"/>
@@ -14592,9 +14568,9 @@
       <w:lang w:val="es-MX"/>
     </w:rPr>
   </w:style>
-  <w:style w:type="paragraph" w:styleId="Ttulo4">
+  <w:style w:type="paragraph" w:styleId="Heading4">
     <w:name w:val="heading 4"/>
-    <w:basedOn w:val="Ttulo3"/>
+    <w:basedOn w:val="Heading3"/>
     <w:next w:val="Normal"/>
     <w:qFormat/>
     <w:rsid w:val="002E06AB"/>
@@ -14605,7 +14581,7 @@
       <w:b w:val="0"/>
     </w:rPr>
   </w:style>
-  <w:style w:type="paragraph" w:styleId="Ttulo5">
+  <w:style w:type="paragraph" w:styleId="Heading5">
     <w:name w:val="heading 5"/>
     <w:basedOn w:val="Normal"/>
     <w:next w:val="Normal"/>
@@ -14627,7 +14603,7 @@
       <w:lang w:val="es-MX"/>
     </w:rPr>
   </w:style>
-  <w:style w:type="paragraph" w:styleId="Ttulo6">
+  <w:style w:type="paragraph" w:styleId="Heading6">
     <w:name w:val="heading 6"/>
     <w:basedOn w:val="Normal"/>
     <w:next w:val="Normal"/>
@@ -14650,7 +14626,7 @@
       <w:lang w:val="pt-BR"/>
     </w:rPr>
   </w:style>
-  <w:style w:type="paragraph" w:styleId="Ttulo7">
+  <w:style w:type="paragraph" w:styleId="Heading7">
     <w:name w:val="heading 7"/>
     <w:basedOn w:val="Normal"/>
     <w:next w:val="Normal"/>
@@ -14674,13 +14650,13 @@
       <w:lang w:val="pt-BR"/>
     </w:rPr>
   </w:style>
-  <w:style w:type="character" w:default="1" w:styleId="Fuentedeprrafopredeter">
+  <w:style w:type="character" w:default="1" w:styleId="DefaultParagraphFont">
     <w:name w:val="Default Paragraph Font"/>
     <w:uiPriority w:val="1"/>
     <w:semiHidden/>
     <w:unhideWhenUsed/>
   </w:style>
-  <w:style w:type="table" w:default="1" w:styleId="Tablanormal">
+  <w:style w:type="table" w:default="1" w:styleId="TableNormal">
     <w:name w:val="Normal Table"/>
     <w:uiPriority w:val="99"/>
     <w:semiHidden/>
@@ -14695,7 +14671,7 @@
       </w:tblCellMar>
     </w:tblPr>
   </w:style>
-  <w:style w:type="numbering" w:default="1" w:styleId="Sinlista">
+  <w:style w:type="numbering" w:default="1" w:styleId="NoList">
     <w:name w:val="No List"/>
     <w:uiPriority w:val="99"/>
     <w:semiHidden/>
@@ -15115,7 +15091,7 @@
   <w:style w:type="character" w:customStyle="1" w:styleId="Fuentedeprrafopredeter1">
     <w:name w:val="Fuente de párrafo predeter.1"/>
   </w:style>
-  <w:style w:type="character" w:styleId="Hipervnculo">
+  <w:style w:type="character" w:styleId="Hyperlink">
     <w:name w:val="Hyperlink"/>
     <w:uiPriority w:val="99"/>
     <w:rPr>
@@ -15124,7 +15100,7 @@
       <w:u w:val="single"/>
     </w:rPr>
   </w:style>
-  <w:style w:type="character" w:styleId="Textoennegrita">
+  <w:style w:type="character" w:styleId="Strong">
     <w:name w:val="Strong"/>
     <w:qFormat/>
     <w:rPr>
@@ -15143,7 +15119,7 @@
   <w:style w:type="paragraph" w:customStyle="1" w:styleId="Encabezado2">
     <w:name w:val="Encabezado2"/>
     <w:basedOn w:val="Normal"/>
-    <w:next w:val="Textoindependiente"/>
+    <w:next w:val="BodyText"/>
     <w:pPr>
       <w:keepNext/>
       <w:spacing w:before="240" w:after="120"/>
@@ -15154,16 +15130,16 @@
       <w:szCs w:val="28"/>
     </w:rPr>
   </w:style>
-  <w:style w:type="paragraph" w:styleId="Textoindependiente">
+  <w:style w:type="paragraph" w:styleId="BodyText">
     <w:name w:val="Body Text"/>
     <w:basedOn w:val="Normal"/>
     <w:pPr>
       <w:spacing w:after="120"/>
     </w:pPr>
   </w:style>
-  <w:style w:type="paragraph" w:styleId="Lista">
+  <w:style w:type="paragraph" w:styleId="List">
     <w:name w:val="List"/>
-    <w:basedOn w:val="Textoindependiente"/>
+    <w:basedOn w:val="BodyText"/>
     <w:rPr>
       <w:rFonts w:cs="Tahoma"/>
     </w:rPr>
@@ -15194,7 +15170,7 @@
   <w:style w:type="paragraph" w:customStyle="1" w:styleId="Encabezado1">
     <w:name w:val="Encabezado1"/>
     <w:basedOn w:val="Normal"/>
-    <w:next w:val="Textoindependiente"/>
+    <w:next w:val="BodyText"/>
     <w:pPr>
       <w:keepNext/>
       <w:spacing w:before="240" w:after="120"/>
@@ -15226,10 +15202,10 @@
       <w:lang w:val="pt-BR" w:eastAsia="ar-SA"/>
     </w:rPr>
   </w:style>
-  <w:style w:type="paragraph" w:styleId="Encabezado">
+  <w:style w:type="paragraph" w:styleId="Header">
     <w:name w:val="header"/>
     <w:basedOn w:val="Normal"/>
-    <w:link w:val="EncabezadoCar"/>
+    <w:link w:val="HeaderChar"/>
     <w:uiPriority w:val="99"/>
     <w:pPr>
       <w:tabs>
@@ -15255,10 +15231,10 @@
       <w:lang w:val="en-US"/>
     </w:rPr>
   </w:style>
-  <w:style w:type="paragraph" w:styleId="Piedepgina">
+  <w:style w:type="paragraph" w:styleId="Footer">
     <w:name w:val="footer"/>
     <w:basedOn w:val="Normal"/>
-    <w:link w:val="PiedepginaCar"/>
+    <w:link w:val="FooterChar"/>
     <w:uiPriority w:val="99"/>
     <w:pPr>
       <w:tabs>
@@ -15292,7 +15268,7 @@
       <w:lang w:val="en-US"/>
     </w:rPr>
   </w:style>
-  <w:style w:type="paragraph" w:styleId="Prrafodelista">
+  <w:style w:type="paragraph" w:styleId="ListParagraph">
     <w:name w:val="List Paragraph"/>
     <w:basedOn w:val="Normal"/>
     <w:uiPriority w:val="34"/>
@@ -15302,12 +15278,11 @@
       <w:ind w:left="708"/>
     </w:pPr>
   </w:style>
-  <w:style w:type="table" w:styleId="Tablaconcuadrcula">
+  <w:style w:type="table" w:styleId="TableGrid">
     <w:name w:val="Table Grid"/>
-    <w:basedOn w:val="Tablanormal"/>
+    <w:basedOn w:val="TableNormal"/>
     <w:rsid w:val="002D5099"/>
     <w:tblPr>
-      <w:tblInd w:w="0" w:type="dxa"/>
       <w:tblBorders>
         <w:top w:val="single" w:sz="4" w:space="0" w:color="auto"/>
         <w:left w:val="single" w:sz="4" w:space="0" w:color="auto"/>
@@ -15316,18 +15291,12 @@
         <w:insideH w:val="single" w:sz="4" w:space="0" w:color="auto"/>
         <w:insideV w:val="single" w:sz="4" w:space="0" w:color="auto"/>
       </w:tblBorders>
-      <w:tblCellMar>
-        <w:top w:w="0" w:type="dxa"/>
-        <w:left w:w="108" w:type="dxa"/>
-        <w:bottom w:w="0" w:type="dxa"/>
-        <w:right w:w="108" w:type="dxa"/>
-      </w:tblCellMar>
     </w:tblPr>
   </w:style>
-  <w:style w:type="paragraph" w:styleId="Textodeglobo">
+  <w:style w:type="paragraph" w:styleId="BalloonText">
     <w:name w:val="Balloon Text"/>
     <w:basedOn w:val="Normal"/>
-    <w:link w:val="TextodegloboCar"/>
+    <w:link w:val="BalloonTextChar"/>
     <w:rsid w:val="00EE3D50"/>
     <w:rPr>
       <w:rFonts w:ascii="Tahoma" w:hAnsi="Tahoma" w:cs="Tahoma"/>
@@ -15335,9 +15304,9 @@
       <w:szCs w:val="16"/>
     </w:rPr>
   </w:style>
-  <w:style w:type="character" w:customStyle="1" w:styleId="TextodegloboCar">
-    <w:name w:val="Texto de globo Car"/>
-    <w:link w:val="Textodeglobo"/>
+  <w:style w:type="character" w:customStyle="1" w:styleId="BalloonTextChar">
+    <w:name w:val="Balloon Text Char"/>
+    <w:link w:val="BalloonText"/>
     <w:rsid w:val="00EE3D50"/>
     <w:rPr>
       <w:rFonts w:ascii="Tahoma" w:hAnsi="Tahoma" w:cs="Tahoma"/>
@@ -15346,9 +15315,9 @@
       <w:lang w:val="es-ES" w:eastAsia="ar-SA"/>
     </w:rPr>
   </w:style>
-  <w:style w:type="paragraph" w:styleId="Sinespaciado">
+  <w:style w:type="paragraph" w:styleId="NoSpacing">
     <w:name w:val="No Spacing"/>
-    <w:link w:val="SinespaciadoCar"/>
+    <w:link w:val="NoSpacingChar"/>
     <w:uiPriority w:val="1"/>
     <w:qFormat/>
     <w:rsid w:val="006363D8"/>
@@ -15358,9 +15327,9 @@
       <w:szCs w:val="22"/>
     </w:rPr>
   </w:style>
-  <w:style w:type="character" w:customStyle="1" w:styleId="SinespaciadoCar">
-    <w:name w:val="Sin espaciado Car"/>
-    <w:link w:val="Sinespaciado"/>
+  <w:style w:type="character" w:customStyle="1" w:styleId="NoSpacingChar">
+    <w:name w:val="No Spacing Char"/>
+    <w:link w:val="NoSpacing"/>
     <w:uiPriority w:val="1"/>
     <w:rsid w:val="006363D8"/>
     <w:rPr>
@@ -15369,9 +15338,9 @@
       <w:szCs w:val="22"/>
     </w:rPr>
   </w:style>
-  <w:style w:type="paragraph" w:styleId="TtulodeTDC">
+  <w:style w:type="paragraph" w:styleId="TOCHeading">
     <w:name w:val="TOC Heading"/>
-    <w:basedOn w:val="Ttulo1"/>
+    <w:basedOn w:val="Heading1"/>
     <w:next w:val="Normal"/>
     <w:uiPriority w:val="39"/>
     <w:semiHidden/>
@@ -15394,7 +15363,7 @@
       <w:lang w:val="es-AR"/>
     </w:rPr>
   </w:style>
-  <w:style w:type="paragraph" w:styleId="TDC1">
+  <w:style w:type="paragraph" w:styleId="TOC1">
     <w:name w:val="toc 1"/>
     <w:basedOn w:val="Normal"/>
     <w:next w:val="Normal"/>
@@ -15402,7 +15371,7 @@
     <w:uiPriority w:val="39"/>
     <w:rsid w:val="005423DD"/>
   </w:style>
-  <w:style w:type="paragraph" w:styleId="TDC2">
+  <w:style w:type="paragraph" w:styleId="TOC2">
     <w:name w:val="toc 2"/>
     <w:basedOn w:val="Normal"/>
     <w:next w:val="Normal"/>
@@ -15413,20 +15382,20 @@
       <w:ind w:left="220"/>
     </w:pPr>
   </w:style>
-  <w:style w:type="character" w:customStyle="1" w:styleId="EncabezadoCar">
-    <w:name w:val="Encabezado Car"/>
-    <w:basedOn w:val="Fuentedeprrafopredeter"/>
-    <w:link w:val="Encabezado"/>
+  <w:style w:type="character" w:customStyle="1" w:styleId="HeaderChar">
+    <w:name w:val="Header Char"/>
+    <w:basedOn w:val="DefaultParagraphFont"/>
+    <w:link w:val="Header"/>
     <w:uiPriority w:val="99"/>
     <w:rsid w:val="00DE611A"/>
     <w:rPr>
       <w:lang w:eastAsia="ar-SA"/>
     </w:rPr>
   </w:style>
-  <w:style w:type="character" w:customStyle="1" w:styleId="PiedepginaCar">
-    <w:name w:val="Pie de página Car"/>
-    <w:basedOn w:val="Fuentedeprrafopredeter"/>
-    <w:link w:val="Piedepgina"/>
+  <w:style w:type="character" w:customStyle="1" w:styleId="FooterChar">
+    <w:name w:val="Footer Char"/>
+    <w:basedOn w:val="DefaultParagraphFont"/>
+    <w:link w:val="Footer"/>
     <w:uiPriority w:val="99"/>
     <w:rsid w:val="00753F3C"/>
     <w:rPr>
@@ -15436,7 +15405,7 @@
       <w:lang w:val="es-ES" w:eastAsia="ar-SA"/>
     </w:rPr>
   </w:style>
-  <w:style w:type="paragraph" w:styleId="TDC3">
+  <w:style w:type="paragraph" w:styleId="TOC3">
     <w:name w:val="toc 3"/>
     <w:basedOn w:val="Normal"/>
     <w:next w:val="Normal"/>
@@ -15461,13 +15430,13 @@
   </w:style>
   <w:style w:type="character" w:customStyle="1" w:styleId="apple-converted-space">
     <w:name w:val="apple-converted-space"/>
-    <w:basedOn w:val="Fuentedeprrafopredeter"/>
+    <w:basedOn w:val="DefaultParagraphFont"/>
     <w:rsid w:val="002E06AB"/>
   </w:style>
-  <w:style w:type="paragraph" w:styleId="Textonotapie">
+  <w:style w:type="paragraph" w:styleId="FootnoteText">
     <w:name w:val="footnote text"/>
     <w:basedOn w:val="Normal"/>
-    <w:link w:val="TextonotapieCar"/>
+    <w:link w:val="FootnoteTextChar"/>
     <w:semiHidden/>
     <w:unhideWhenUsed/>
     <w:rsid w:val="00996D8C"/>
@@ -15476,10 +15445,10 @@
       <w:szCs w:val="20"/>
     </w:rPr>
   </w:style>
-  <w:style w:type="character" w:customStyle="1" w:styleId="TextonotapieCar">
-    <w:name w:val="Texto nota pie Car"/>
-    <w:basedOn w:val="Fuentedeprrafopredeter"/>
-    <w:link w:val="Textonotapie"/>
+  <w:style w:type="character" w:customStyle="1" w:styleId="FootnoteTextChar">
+    <w:name w:val="Footnote Text Char"/>
+    <w:basedOn w:val="DefaultParagraphFont"/>
+    <w:link w:val="FootnoteText"/>
     <w:semiHidden/>
     <w:rsid w:val="00996D8C"/>
     <w:rPr>
@@ -15487,9 +15456,9 @@
       <w:lang w:val="es-ES" w:eastAsia="ar-SA"/>
     </w:rPr>
   </w:style>
-  <w:style w:type="character" w:styleId="Refdenotaalpie">
+  <w:style w:type="character" w:styleId="FootnoteReference">
     <w:name w:val="footnote reference"/>
-    <w:basedOn w:val="Fuentedeprrafopredeter"/>
+    <w:basedOn w:val="DefaultParagraphFont"/>
     <w:semiHidden/>
     <w:unhideWhenUsed/>
     <w:rsid w:val="00996D8C"/>
@@ -15499,7 +15468,7 @@
   </w:style>
   <w:style w:type="character" w:customStyle="1" w:styleId="apple-tab-span">
     <w:name w:val="apple-tab-span"/>
-    <w:basedOn w:val="Fuentedeprrafopredeter"/>
+    <w:basedOn w:val="DefaultParagraphFont"/>
     <w:rsid w:val="00AB55E4"/>
   </w:style>
 </w:styles>
@@ -15795,7 +15764,7 @@
 </file>
 
 <file path=customXml/itemProps1.xml><?xml version="1.0" encoding="utf-8"?>
-<ds:datastoreItem xmlns:ds="http://schemas.openxmlformats.org/officeDocument/2006/customXml" ds:itemID="{3F342D5C-867A-4C9F-A551-5BC4B9974725}">
+<ds:datastoreItem xmlns:ds="http://schemas.openxmlformats.org/officeDocument/2006/customXml" ds:itemID="{F0E36ECB-8335-436D-9245-5B0E2CF23340}">
   <ds:schemaRefs>
     <ds:schemaRef ds:uri="http://schemas.openxmlformats.org/officeDocument/2006/bibliography"/>
   </ds:schemaRefs>

</xml_diff>

<commit_message>
ORM - Normalización de código - Cambios en Usuario
- Normalización de código (se aplica herencia).
- Mapeo de las entidades con la base de datos (ORM).
- Se cambio clase UsuarioTramite por Usuario.
- Se agregan usuarios a la Base de datos en el método seed.
</commit_message>
<xml_diff>
--- a/TP Integrador DDS 2016.docx
+++ b/TP Integrador DDS 2016.docx
@@ -7010,6 +7010,7 @@
           <w:color w:val="000000"/>
           <w:sz w:val="22"/>
           <w:szCs w:val="22"/>
+          <w:highlight w:val="yellow"/>
         </w:rPr>
         <w:t>Realizar el modelado de datos mediante un Diagrama de Entidad-Relación (DER) justificando las decisiones sobre el mismo. Para su construcción utilizar la técnica de mapeo objetos-relacional (ORM) justificando cada decisión tomada.</w:t>
       </w:r>
@@ -7328,16 +7329,19 @@
           <w:szCs w:val="22"/>
         </w:rPr>
       </w:pPr>
+      <w:bookmarkStart w:id="55" w:name="_GoBack"/>
       <w:r>
         <w:rPr>
           <w:rFonts w:ascii="Calibri" w:hAnsi="Calibri"/>
           <w:color w:val="000000"/>
           <w:sz w:val="22"/>
           <w:szCs w:val="22"/>
+          <w:highlight w:val="yellow"/>
         </w:rPr>
         <w:t>Se debe analizar si las interfaces presentarán un comportamiento diferente en caso de ser un “Usuario Administrador” o un “Usuario Terminal”.</w:t>
       </w:r>
     </w:p>
+    <w:bookmarkEnd w:id="55"/>
     <w:p/>
     <w:p>
       <w:pPr>
@@ -7391,7 +7395,26 @@
           <w:sz w:val="22"/>
           <w:szCs w:val="22"/>
         </w:rPr>
-        <w:t>Realice el diseño e implementación de la pantalla de Login. Justifique las decisiones de diseño tomadas.</w:t>
+        <w:t>Realice el diseño e implementación de la pantalla de Login</w:t>
+      </w:r>
+      <w:r>
+        <w:rPr>
+          <w:rFonts w:ascii="Calibri" w:hAnsi="Calibri"/>
+          <w:color w:val="000000"/>
+          <w:sz w:val="22"/>
+          <w:szCs w:val="22"/>
+          <w:highlight w:val="yellow"/>
+        </w:rPr>
+        <w:t>. Justifique las decisiones de diseño tomadas</w:t>
+      </w:r>
+      <w:r>
+        <w:rPr>
+          <w:rFonts w:ascii="Calibri" w:hAnsi="Calibri"/>
+          <w:color w:val="000000"/>
+          <w:sz w:val="22"/>
+          <w:szCs w:val="22"/>
+        </w:rPr>
+        <w:t>.</w:t>
       </w:r>
     </w:p>
     <w:p>
@@ -8395,8 +8418,6 @@
         </w:rPr>
         <w:t>La búsqueda se puede hacer:</w:t>
       </w:r>
-      <w:bookmarkStart w:id="55" w:name="_GoBack"/>
-      <w:bookmarkEnd w:id="55"/>
     </w:p>
     <w:p>
       <w:pPr>
@@ -8626,6 +8647,7 @@
           <w:color w:val="000000"/>
           <w:sz w:val="22"/>
           <w:szCs w:val="22"/>
+          <w:highlight w:val="green"/>
         </w:rPr>
       </w:pPr>
       <w:r>
@@ -8634,6 +8656,7 @@
           <w:color w:val="000000"/>
           <w:sz w:val="22"/>
           <w:szCs w:val="22"/>
+          <w:highlight w:val="green"/>
         </w:rPr>
         <w:t>Puntos de Interés (PoI)</w:t>
       </w:r>
@@ -8740,6 +8763,7 @@
           <w:color w:val="000000"/>
           <w:sz w:val="22"/>
           <w:szCs w:val="22"/>
+          <w:highlight w:val="yellow"/>
         </w:rPr>
       </w:pPr>
       <w:r>
@@ -8749,6 +8773,7 @@
           <w:color w:val="000000"/>
           <w:sz w:val="22"/>
           <w:szCs w:val="22"/>
+          <w:highlight w:val="yellow"/>
         </w:rPr>
         <w:t>Requerimientos No Funcionales:</w:t>
       </w:r>
@@ -8771,6 +8796,7 @@
           <w:color w:val="000000"/>
           <w:sz w:val="22"/>
           <w:szCs w:val="22"/>
+          <w:highlight w:val="yellow"/>
         </w:rPr>
         <w:t>Se pide contar con el soporte de un producto ORM con el fin de evitar la falta de concordancia (impedance mismatch) entre paradigmas.</w:t>
       </w:r>
@@ -8961,6 +8987,7 @@
           <w:color w:val="000000"/>
           <w:sz w:val="22"/>
           <w:szCs w:val="22"/>
+          <w:highlight w:val="yellow"/>
         </w:rPr>
       </w:pPr>
       <w:r>
@@ -8969,6 +8996,7 @@
           <w:color w:val="000000"/>
           <w:sz w:val="22"/>
           <w:szCs w:val="22"/>
+          <w:highlight w:val="yellow"/>
         </w:rPr>
         <w:t>Explicar qué adaptaciones fueron necesarias en el modelo de objetos para conseguir persistencia relacional, si está normalizado y qué decisiones de diseño debió tomar, por ejemplo: desnormalizar, estrategia para herencia, objetos embebidos, cuáles objetos no debieron ser persistidos y otros.</w:t>
       </w:r>
@@ -8994,6 +9022,7 @@
           <w:color w:val="000000"/>
           <w:sz w:val="22"/>
           <w:szCs w:val="22"/>
+          <w:highlight w:val="yellow"/>
         </w:rPr>
       </w:pPr>
       <w:r>
@@ -9003,6 +9032,7 @@
           <w:color w:val="000000"/>
           <w:sz w:val="22"/>
           <w:szCs w:val="22"/>
+          <w:highlight w:val="yellow"/>
         </w:rPr>
         <w:t>Conjunto de pruebas unitarias:</w:t>
       </w:r>
@@ -9017,6 +9047,7 @@
           <w:color w:val="000000"/>
           <w:sz w:val="22"/>
           <w:szCs w:val="22"/>
+          <w:highlight w:val="yellow"/>
         </w:rPr>
       </w:pPr>
       <w:r>
@@ -9025,6 +9056,7 @@
           <w:color w:val="000000"/>
           <w:sz w:val="22"/>
           <w:szCs w:val="22"/>
+          <w:highlight w:val="yellow"/>
         </w:rPr>
         <w:t>Para validar este requerimiento, la entrega (release) deberá incluir el siguiente conjunto inicial de test unitarios:</w:t>
       </w:r>
@@ -9044,6 +9076,7 @@
           <w:color w:val="000000"/>
           <w:sz w:val="22"/>
           <w:szCs w:val="22"/>
+          <w:highlight w:val="yellow"/>
         </w:rPr>
       </w:pPr>
       <w:r>
@@ -9052,6 +9085,7 @@
           <w:color w:val="000000"/>
           <w:sz w:val="22"/>
           <w:szCs w:val="22"/>
+          <w:highlight w:val="yellow"/>
         </w:rPr>
         <w:t>Obtener un POI, modificar sus coordenadas geográficas, persistirlo, recuperarlo y verificar que las coordenadas sean las ingresadas en la última modificación.</w:t>
       </w:r>
@@ -9071,6 +9105,7 @@
           <w:color w:val="000000"/>
           <w:sz w:val="22"/>
           <w:szCs w:val="22"/>
+          <w:highlight w:val="yellow"/>
         </w:rPr>
       </w:pPr>
       <w:r>
@@ -9079,6 +9114,7 @@
           <w:color w:val="000000"/>
           <w:sz w:val="22"/>
           <w:szCs w:val="22"/>
+          <w:highlight w:val="yellow"/>
         </w:rPr>
         <w:t>Crear un nuevo PoI, persistirlo, recuperarlo, eliminarlo y al solicitar nuevamente su recuperación, la respuesta deberá ser que no existe (null).</w:t>
       </w:r>
@@ -9098,6 +9134,7 @@
           <w:color w:val="000000"/>
           <w:sz w:val="22"/>
           <w:szCs w:val="22"/>
+          <w:highlight w:val="yellow"/>
         </w:rPr>
       </w:pPr>
       <w:r>
@@ -9106,6 +9143,7 @@
           <w:color w:val="000000"/>
           <w:sz w:val="22"/>
           <w:szCs w:val="22"/>
+          <w:highlight w:val="yellow"/>
         </w:rPr>
         <w:t>Realizar una búsqueda, persistirla, recuperarla y verificar que corresponda al objeto de esa búsqueda e incluya referencias a los PoI.</w:t>
       </w:r>
@@ -9123,6 +9161,7 @@
           <w:color w:val="000000"/>
           <w:sz w:val="22"/>
           <w:szCs w:val="22"/>
+          <w:highlight w:val="yellow"/>
         </w:rPr>
       </w:pPr>
       <w:r>
@@ -9131,6 +9170,7 @@
           <w:color w:val="000000"/>
           <w:sz w:val="22"/>
           <w:szCs w:val="22"/>
+          <w:highlight w:val="yellow"/>
         </w:rPr>
         <w:t>Dar de alta un usuario, persistirlo, recuperarlo, realizar una modificación en el nombre de usuario, recuperarlo y verificar que el cambio esté presente.</w:t>
       </w:r>
@@ -14222,6 +14262,7 @@
     <w:lsdException w:name="HTML Sample" w:semiHidden="1" w:unhideWhenUsed="1"/>
     <w:lsdException w:name="HTML Typewriter" w:semiHidden="1" w:unhideWhenUsed="1"/>
     <w:lsdException w:name="HTML Variable" w:semiHidden="1" w:unhideWhenUsed="1"/>
+    <w:lsdException w:name="Normal Table" w:semiHidden="1" w:unhideWhenUsed="1"/>
     <w:lsdException w:name="annotation subject" w:semiHidden="1" w:unhideWhenUsed="1"/>
     <w:lsdException w:name="No List" w:semiHidden="1" w:unhideWhenUsed="1"/>
     <w:lsdException w:name="Outline List 1" w:semiHidden="1" w:unhideWhenUsed="1"/>
@@ -14267,8 +14308,10 @@
     <w:lsdException w:name="Table Subtle 1" w:semiHidden="1" w:unhideWhenUsed="1"/>
     <w:lsdException w:name="Table Subtle 2" w:semiHidden="1" w:unhideWhenUsed="1"/>
     <w:lsdException w:name="Table Web 1" w:semiHidden="1" w:unhideWhenUsed="1"/>
+    <w:lsdException w:name="Table Web 2" w:semiHidden="1" w:unhideWhenUsed="1"/>
     <w:lsdException w:name="Table Web 3" w:semiHidden="1" w:unhideWhenUsed="1"/>
     <w:lsdException w:name="Balloon Text" w:semiHidden="1" w:unhideWhenUsed="1"/>
+    <w:lsdException w:name="Table Theme" w:semiHidden="1" w:unhideWhenUsed="1"/>
     <w:lsdException w:name="Placeholder Text" w:semiHidden="1" w:uiPriority="99"/>
     <w:lsdException w:name="No Spacing" w:uiPriority="1" w:qFormat="1"/>
     <w:lsdException w:name="Light Shading" w:uiPriority="60"/>
@@ -15764,7 +15807,7 @@
 </file>
 
 <file path=customXml/itemProps1.xml><?xml version="1.0" encoding="utf-8"?>
-<ds:datastoreItem xmlns:ds="http://schemas.openxmlformats.org/officeDocument/2006/customXml" ds:itemID="{F0E36ECB-8335-436D-9245-5B0E2CF23340}">
+<ds:datastoreItem xmlns:ds="http://schemas.openxmlformats.org/officeDocument/2006/customXml" ds:itemID="{257B7A4C-CF9C-4DF4-A107-D3A2BDBCE2ED}">
   <ds:schemaRefs>
     <ds:schemaRef ds:uri="http://schemas.openxmlformats.org/officeDocument/2006/bibliography"/>
   </ds:schemaRefs>

</xml_diff>